<commit_message>
Added changes to portfolio
</commit_message>
<xml_diff>
--- a/static/images/Resume-LalitaEranki.docx
+++ b/static/images/Resume-LalitaEranki.docx
@@ -168,16 +168,7 @@
             <w:sz w:val="18"/>
             <w:szCs w:val="18"/>
           </w:rPr>
-          <w:t>https://</w:t>
-        </w:r>
-        <w:r>
-          <w:rPr>
-            <w:rStyle w:val="Hyperlink"/>
-            <w:rFonts w:ascii="Arial" w:hAnsi="Arial" w:cs="Arial"/>
-            <w:sz w:val="18"/>
-            <w:szCs w:val="18"/>
-          </w:rPr>
-          <w:t>lalitaeranki.github.io</w:t>
+          <w:t>https://lalitaeranki.github.io</w:t>
         </w:r>
       </w:hyperlink>
       <w:r>
@@ -459,7 +450,55 @@
           <w:sz w:val="20"/>
           <w:szCs w:val="20"/>
         </w:rPr>
-        <w:t xml:space="preserve"> with passion for Data Analytics.</w:t>
+        <w:t xml:space="preserve"> with </w:t>
+      </w:r>
+      <w:r>
+        <w:rPr>
+          <w:rFonts w:ascii="Arial" w:hAnsi="Arial" w:cs="Arial"/>
+          <w:sz w:val="20"/>
+          <w:szCs w:val="20"/>
+        </w:rPr>
+        <w:t xml:space="preserve">six years teaching experience in Electrical Engineering and a </w:t>
+      </w:r>
+      <w:r>
+        <w:rPr>
+          <w:rFonts w:ascii="Arial" w:hAnsi="Arial" w:cs="Arial"/>
+          <w:sz w:val="20"/>
+          <w:szCs w:val="20"/>
+        </w:rPr>
+        <w:t>passi</w:t>
+      </w:r>
+      <w:r>
+        <w:rPr>
+          <w:rFonts w:ascii="Arial" w:hAnsi="Arial" w:cs="Arial"/>
+          <w:sz w:val="20"/>
+          <w:szCs w:val="20"/>
+        </w:rPr>
+        <w:t xml:space="preserve">onate </w:t>
+      </w:r>
+      <w:r>
+        <w:rPr>
+          <w:rFonts w:ascii="Arial" w:hAnsi="Arial" w:cs="Arial"/>
+          <w:sz w:val="20"/>
+          <w:szCs w:val="20"/>
+        </w:rPr>
+        <w:t>Data Analy</w:t>
+      </w:r>
+      <w:r>
+        <w:rPr>
+          <w:rFonts w:ascii="Arial" w:hAnsi="Arial" w:cs="Arial"/>
+          <w:sz w:val="20"/>
+          <w:szCs w:val="20"/>
+        </w:rPr>
+        <w:t>st</w:t>
+      </w:r>
+      <w:r>
+        <w:rPr>
+          <w:rFonts w:ascii="Arial" w:hAnsi="Arial" w:cs="Arial"/>
+          <w:sz w:val="20"/>
+          <w:szCs w:val="20"/>
+        </w:rPr>
+        <w:t>.</w:t>
       </w:r>
       <w:r>
         <w:rPr>
@@ -492,25 +531,7 @@
           <w:sz w:val="20"/>
           <w:szCs w:val="20"/>
         </w:rPr>
-        <w:t xml:space="preserve">position to utilize </w:t>
-      </w:r>
-      <w:r>
-        <w:rPr>
-          <w:rFonts w:ascii="Arial" w:hAnsi="Arial" w:cs="Arial"/>
-          <w:color w:val="000000"/>
-          <w:sz w:val="20"/>
-          <w:szCs w:val="20"/>
-        </w:rPr>
-        <w:t xml:space="preserve">newly acquired </w:t>
-      </w:r>
-      <w:r>
-        <w:rPr>
-          <w:rFonts w:ascii="Arial" w:hAnsi="Arial" w:cs="Arial"/>
-          <w:color w:val="000000"/>
-          <w:sz w:val="20"/>
-          <w:szCs w:val="20"/>
-        </w:rPr>
-        <w:t>skills</w:t>
+        <w:t>position to utilize newly acquired skills</w:t>
       </w:r>
       <w:r>
         <w:rPr>
@@ -638,47 +659,7 @@
           <w:sz w:val="20"/>
           <w:szCs w:val="20"/>
         </w:rPr>
-        <w:t>Languages: Python</w:t>
-      </w:r>
-      <w:r>
-        <w:rPr>
-          <w:rFonts w:ascii="Arial" w:hAnsi="Arial" w:cs="Arial"/>
-          <w:sz w:val="20"/>
-          <w:szCs w:val="20"/>
-        </w:rPr>
-        <w:t>,</w:t>
-      </w:r>
-      <w:r>
-        <w:rPr>
-          <w:rFonts w:ascii="Arial" w:hAnsi="Arial" w:cs="Arial"/>
-          <w:sz w:val="20"/>
-          <w:szCs w:val="20"/>
-        </w:rPr>
-        <w:t xml:space="preserve"> Pandas, NumPy</w:t>
-      </w:r>
-      <w:r>
-        <w:rPr>
-          <w:rFonts w:ascii="Arial" w:hAnsi="Arial" w:cs="Arial"/>
-          <w:sz w:val="20"/>
-          <w:szCs w:val="20"/>
-        </w:rPr>
-        <w:t xml:space="preserve">, </w:t>
-      </w:r>
-      <w:r>
-        <w:rPr>
-          <w:rFonts w:ascii="Arial" w:hAnsi="Arial" w:cs="Arial"/>
-          <w:sz w:val="20"/>
-          <w:szCs w:val="20"/>
-        </w:rPr>
-        <w:t>PyMongo</w:t>
-      </w:r>
-      <w:r>
-        <w:rPr>
-          <w:rFonts w:ascii="Arial" w:hAnsi="Arial" w:cs="Arial"/>
-          <w:sz w:val="20"/>
-          <w:szCs w:val="20"/>
-        </w:rPr>
-        <w:t>,</w:t>
+        <w:t>Languages: Python, Pandas, NumPy, PyMongo,</w:t>
       </w:r>
       <w:r>
         <w:rPr>
@@ -710,15 +691,7 @@
           <w:sz w:val="20"/>
           <w:szCs w:val="20"/>
         </w:rPr>
-        <w:t>MATLAB</w:t>
-      </w:r>
-      <w:r>
-        <w:rPr>
-          <w:rFonts w:ascii="Arial" w:hAnsi="Arial" w:cs="Arial"/>
-          <w:sz w:val="20"/>
-          <w:szCs w:val="20"/>
-        </w:rPr>
-        <w:t>,</w:t>
+        <w:t>MATLAB,</w:t>
       </w:r>
       <w:r>
         <w:rPr>
@@ -757,15 +730,7 @@
           <w:sz w:val="20"/>
           <w:szCs w:val="20"/>
         </w:rPr>
-        <w:t xml:space="preserve">Database: SQL, MySQL, </w:t>
-      </w:r>
-      <w:r>
-        <w:rPr>
-          <w:rFonts w:ascii="Arial" w:hAnsi="Arial" w:cs="Arial"/>
-          <w:sz w:val="20"/>
-          <w:szCs w:val="20"/>
-        </w:rPr>
-        <w:t>MongoDB</w:t>
+        <w:t>Database: SQL, MySQL, MongoDB</w:t>
       </w:r>
     </w:p>
     <w:p>
@@ -951,7 +916,33 @@
           <w:sz w:val="20"/>
           <w:szCs w:val="20"/>
         </w:rPr>
-        <w:t xml:space="preserve">Others: Optimization tools, Machine Learning, GitHub, Heroku, ANN </w:t>
+        <w:t xml:space="preserve">Others: Optimization tools, Machine Learning, GitHub, Heroku, </w:t>
+      </w:r>
+      <w:proofErr w:type="gramStart"/>
+      <w:r>
+        <w:rPr>
+          <w:rFonts w:ascii="Arial" w:hAnsi="Arial" w:cs="Arial"/>
+          <w:sz w:val="20"/>
+          <w:szCs w:val="20"/>
+        </w:rPr>
+        <w:t xml:space="preserve">ANN </w:t>
+      </w:r>
+      <w:r>
+        <w:rPr>
+          <w:rFonts w:ascii="Arial" w:hAnsi="Arial" w:cs="Arial"/>
+          <w:sz w:val="20"/>
+          <w:szCs w:val="20"/>
+        </w:rPr>
+        <w:t>,Hadoop</w:t>
+      </w:r>
+      <w:proofErr w:type="gramEnd"/>
+      <w:r>
+        <w:rPr>
+          <w:rFonts w:ascii="Arial" w:hAnsi="Arial" w:cs="Arial"/>
+          <w:sz w:val="20"/>
+          <w:szCs w:val="20"/>
+        </w:rPr>
+        <w:t>,PySpark</w:t>
       </w:r>
     </w:p>
     <w:p>
@@ -971,6 +962,651 @@
           <w:sz w:val="24"/>
           <w:szCs w:val="24"/>
         </w:rPr>
+        <mc:AlternateContent>
+          <mc:Choice Requires="wps">
+            <w:drawing>
+              <wp:anchor distT="0" distB="0" distL="114300" distR="114300" simplePos="0" relativeHeight="251675648" behindDoc="0" locked="0" layoutInCell="1" allowOverlap="1" wp14:anchorId="57586FBD" wp14:editId="76C397D9">
+                <wp:simplePos x="0" y="0"/>
+                <wp:positionH relativeFrom="margin">
+                  <wp:align>left</wp:align>
+                </wp:positionH>
+                <wp:positionV relativeFrom="paragraph">
+                  <wp:posOffset>205105</wp:posOffset>
+                </wp:positionV>
+                <wp:extent cx="6149340" cy="7620"/>
+                <wp:effectExtent l="0" t="0" r="22860" b="30480"/>
+                <wp:wrapNone/>
+                <wp:docPr id="8" name="Straight Connector 8"/>
+                <wp:cNvGraphicFramePr/>
+                <a:graphic xmlns:a="http://schemas.openxmlformats.org/drawingml/2006/main">
+                  <a:graphicData uri="http://schemas.microsoft.com/office/word/2010/wordprocessingShape">
+                    <wps:wsp>
+                      <wps:cNvCnPr/>
+                      <wps:spPr>
+                        <a:xfrm flipV="1">
+                          <a:off x="0" y="0"/>
+                          <a:ext cx="6149340" cy="7620"/>
+                        </a:xfrm>
+                        <a:prstGeom prst="line">
+                          <a:avLst/>
+                        </a:prstGeom>
+                      </wps:spPr>
+                      <wps:style>
+                        <a:lnRef idx="1">
+                          <a:schemeClr val="dk1"/>
+                        </a:lnRef>
+                        <a:fillRef idx="0">
+                          <a:schemeClr val="dk1"/>
+                        </a:fillRef>
+                        <a:effectRef idx="0">
+                          <a:schemeClr val="dk1"/>
+                        </a:effectRef>
+                        <a:fontRef idx="minor">
+                          <a:schemeClr val="tx1"/>
+                        </a:fontRef>
+                      </wps:style>
+                      <wps:bodyPr/>
+                    </wps:wsp>
+                  </a:graphicData>
+                </a:graphic>
+              </wp:anchor>
+            </w:drawing>
+          </mc:Choice>
+          <mc:Fallback>
+            <w:pict>
+              <v:line w14:anchorId="41FD412A" id="Straight Connector 8" o:spid="_x0000_s1026" style="position:absolute;flip:y;z-index:251675648;visibility:visible;mso-wrap-style:square;mso-wrap-distance-left:9pt;mso-wrap-distance-top:0;mso-wrap-distance-right:9pt;mso-wrap-distance-bottom:0;mso-position-horizontal:left;mso-position-horizontal-relative:margin;mso-position-vertical:absolute;mso-position-vertical-relative:text" from="0,16.15pt" to="484.2pt,16.75pt" o:gfxdata="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" strokecolor="black [3200]" strokeweight=".5pt">
+                <v:stroke joinstyle="miter"/>
+                <w10:wrap anchorx="margin"/>
+              </v:line>
+            </w:pict>
+          </mc:Fallback>
+        </mc:AlternateContent>
+      </w:r>
+      <w:r>
+        <w:rPr>
+          <w:rFonts w:ascii="Arial" w:hAnsi="Arial" w:cs="Arial"/>
+          <w:b/>
+          <w:sz w:val="24"/>
+          <w:szCs w:val="24"/>
+        </w:rPr>
+        <w:t>Projects</w:t>
+      </w:r>
+    </w:p>
+    <w:p>
+      <w:pPr>
+        <w:pStyle w:val="BodyText3"/>
+        <w:spacing w:line="240" w:lineRule="auto"/>
+        <w:rPr>
+          <w:rStyle w:val="Hyperlink"/>
+          <w:rFonts w:cs="Arial"/>
+          <w:b/>
+          <w:sz w:val="20"/>
+        </w:rPr>
+      </w:pPr>
+      <w:r>
+        <w:rPr>
+          <w:rFonts w:cs="Arial"/>
+          <w:b/>
+          <w:color w:val="000000"/>
+          <w:sz w:val="20"/>
+          <w:u w:val="single"/>
+        </w:rPr>
+        <w:fldChar w:fldCharType="begin"/>
+      </w:r>
+      <w:r>
+        <w:rPr>
+          <w:rFonts w:cs="Arial"/>
+          <w:b/>
+          <w:color w:val="000000"/>
+          <w:sz w:val="20"/>
+          <w:u w:val="single"/>
+        </w:rPr>
+        <w:instrText xml:space="preserve"> HYPERLINK "https://github.com/Lalitaeranki/Suicide-Assessment-and-Analysis" </w:instrText>
+      </w:r>
+      <w:r>
+        <w:rPr>
+          <w:rFonts w:cs="Arial"/>
+          <w:b/>
+          <w:color w:val="000000"/>
+          <w:sz w:val="20"/>
+          <w:u w:val="single"/>
+        </w:rPr>
+        <w:fldChar w:fldCharType="separate"/>
+      </w:r>
+      <w:r>
+        <w:rPr>
+          <w:rStyle w:val="Hyperlink"/>
+          <w:rFonts w:cs="Arial"/>
+          <w:b/>
+          <w:sz w:val="20"/>
+        </w:rPr>
+        <w:t>Suicide Assessment and Analysis:</w:t>
+      </w:r>
+    </w:p>
+    <w:p>
+      <w:pPr>
+        <w:pStyle w:val="BodyText3"/>
+        <w:spacing w:line="240" w:lineRule="auto"/>
+        <w:rPr>
+          <w:rFonts w:cs="Arial"/>
+          <w:color w:val="000000"/>
+          <w:sz w:val="20"/>
+        </w:rPr>
+      </w:pPr>
+      <w:r>
+        <w:rPr>
+          <w:rFonts w:cs="Arial"/>
+          <w:b/>
+          <w:color w:val="000000"/>
+          <w:sz w:val="20"/>
+          <w:u w:val="single"/>
+        </w:rPr>
+        <w:fldChar w:fldCharType="end"/>
+      </w:r>
+      <w:r>
+        <w:rPr>
+          <w:rFonts w:cs="Arial"/>
+          <w:color w:val="000000"/>
+          <w:sz w:val="20"/>
+        </w:rPr>
+        <w:t>An interactive website to assess suicide risk, awareness and study the suicide rates from countries all over the world</w:t>
+      </w:r>
+      <w:r>
+        <w:rPr>
+          <w:rFonts w:cs="Arial"/>
+          <w:color w:val="000000"/>
+          <w:sz w:val="20"/>
+        </w:rPr>
+        <w:t>.</w:t>
+      </w:r>
+    </w:p>
+    <w:p>
+      <w:pPr>
+        <w:pStyle w:val="BodyText3"/>
+        <w:spacing w:line="240" w:lineRule="auto"/>
+        <w:rPr>
+          <w:rFonts w:cs="Arial"/>
+          <w:color w:val="000000"/>
+          <w:sz w:val="20"/>
+        </w:rPr>
+      </w:pPr>
+      <w:r>
+        <w:rPr>
+          <w:rFonts w:cs="Arial"/>
+          <w:color w:val="000000"/>
+          <w:sz w:val="20"/>
+        </w:rPr>
+        <w:t>Skills: Pandas, Python, Flask, MongoDB, Beautiful Soup, Plotly, HTML, CSS, Bootstrap, JavaScript, Heroku</w:t>
+      </w:r>
+      <w:r>
+        <w:rPr>
+          <w:rFonts w:cs="Arial"/>
+          <w:color w:val="000000"/>
+          <w:sz w:val="20"/>
+        </w:rPr>
+        <w:t>.</w:t>
+      </w:r>
+    </w:p>
+    <w:p>
+      <w:pPr>
+        <w:pStyle w:val="BodyText3"/>
+        <w:spacing w:line="240" w:lineRule="auto"/>
+        <w:rPr>
+          <w:rFonts w:cs="Arial"/>
+          <w:b/>
+          <w:color w:val="000000"/>
+          <w:sz w:val="20"/>
+          <w:u w:val="single"/>
+        </w:rPr>
+      </w:pPr>
+      <w:hyperlink r:id="rId8" w:history="1">
+        <w:r>
+          <w:rPr>
+            <w:rStyle w:val="Hyperlink"/>
+            <w:rFonts w:cs="Arial"/>
+            <w:b/>
+            <w:sz w:val="20"/>
+          </w:rPr>
+          <w:t>Traffic-Violation-Analytics:</w:t>
+        </w:r>
+      </w:hyperlink>
+    </w:p>
+    <w:p>
+      <w:pPr>
+        <w:pStyle w:val="BodyText3"/>
+        <w:spacing w:line="240" w:lineRule="auto"/>
+        <w:rPr>
+          <w:rFonts w:cs="Arial"/>
+          <w:color w:val="000000"/>
+          <w:sz w:val="20"/>
+        </w:rPr>
+      </w:pPr>
+      <w:r>
+        <w:rPr>
+          <w:rFonts w:cs="Arial"/>
+          <w:color w:val="000000"/>
+          <w:sz w:val="20"/>
+        </w:rPr>
+        <w:t>The purpose of this project was to analyses whether the traffic stops and citations by Police is biased on Gender and Race in Pandas.</w:t>
+      </w:r>
+    </w:p>
+    <w:p>
+      <w:pPr>
+        <w:pStyle w:val="BodyText3"/>
+        <w:spacing w:line="240" w:lineRule="auto"/>
+        <w:rPr>
+          <w:rFonts w:cs="Arial"/>
+          <w:color w:val="000000"/>
+          <w:sz w:val="20"/>
+        </w:rPr>
+      </w:pPr>
+      <w:r>
+        <w:rPr>
+          <w:rFonts w:cs="Arial"/>
+          <w:color w:val="000000"/>
+          <w:sz w:val="20"/>
+        </w:rPr>
+        <w:t>Skills: Pandas, Python,</w:t>
+      </w:r>
+      <w:r>
+        <w:rPr>
+          <w:rFonts w:cs="Arial"/>
+          <w:color w:val="000000"/>
+          <w:sz w:val="20"/>
+        </w:rPr>
+        <w:t xml:space="preserve"> Jupyter Notebook, NumPy.</w:t>
+      </w:r>
+    </w:p>
+    <w:p>
+      <w:pPr>
+        <w:pStyle w:val="BodyText3"/>
+        <w:spacing w:line="240" w:lineRule="auto"/>
+        <w:rPr>
+          <w:rFonts w:cs="Arial"/>
+          <w:b/>
+          <w:color w:val="000000"/>
+          <w:sz w:val="20"/>
+          <w:u w:val="single"/>
+        </w:rPr>
+      </w:pPr>
+      <w:hyperlink r:id="rId9" w:history="1">
+        <w:r>
+          <w:rPr>
+            <w:rStyle w:val="Hyperlink"/>
+            <w:rFonts w:cs="Arial"/>
+            <w:b/>
+            <w:sz w:val="20"/>
+          </w:rPr>
+          <w:t>Belly Button Biodiversity:</w:t>
+        </w:r>
+      </w:hyperlink>
+    </w:p>
+    <w:p>
+      <w:pPr>
+        <w:pStyle w:val="BodyText3"/>
+        <w:spacing w:line="240" w:lineRule="auto"/>
+        <w:rPr>
+          <w:rFonts w:cs="Arial"/>
+          <w:color w:val="000000"/>
+          <w:sz w:val="20"/>
+        </w:rPr>
+      </w:pPr>
+      <w:r>
+        <w:rPr>
+          <w:rFonts w:cs="Arial"/>
+          <w:color w:val="000000"/>
+          <w:sz w:val="20"/>
+        </w:rPr>
+        <w:t>An interactive dashboard to investigate the microbes inhabiting our navels and the factors using Plotly.js.</w:t>
+      </w:r>
+    </w:p>
+    <w:p>
+      <w:pPr>
+        <w:pStyle w:val="BodyText3"/>
+        <w:spacing w:line="240" w:lineRule="auto"/>
+        <w:rPr>
+          <w:rFonts w:cs="Arial"/>
+          <w:color w:val="000000"/>
+          <w:sz w:val="20"/>
+        </w:rPr>
+      </w:pPr>
+      <w:r>
+        <w:rPr>
+          <w:rFonts w:cs="Arial"/>
+          <w:color w:val="000000"/>
+          <w:sz w:val="20"/>
+        </w:rPr>
+        <w:t>Skills:</w:t>
+      </w:r>
+      <w:r>
+        <w:t xml:space="preserve"> </w:t>
+      </w:r>
+      <w:r>
+        <w:rPr>
+          <w:rFonts w:cs="Arial"/>
+          <w:color w:val="000000"/>
+          <w:sz w:val="20"/>
+        </w:rPr>
+        <w:t>Python,</w:t>
+      </w:r>
+      <w:r>
+        <w:rPr>
+          <w:rFonts w:cs="Arial"/>
+          <w:color w:val="000000"/>
+          <w:sz w:val="20"/>
+        </w:rPr>
+        <w:t xml:space="preserve"> </w:t>
+      </w:r>
+      <w:r>
+        <w:rPr>
+          <w:rFonts w:cs="Arial"/>
+          <w:color w:val="000000"/>
+          <w:sz w:val="20"/>
+        </w:rPr>
+        <w:t>Pandas, Flask, SQL</w:t>
+      </w:r>
+      <w:r>
+        <w:rPr>
+          <w:rFonts w:cs="Arial"/>
+          <w:color w:val="000000"/>
+          <w:sz w:val="20"/>
+        </w:rPr>
+        <w:t>A</w:t>
+      </w:r>
+      <w:r>
+        <w:rPr>
+          <w:rFonts w:cs="Arial"/>
+          <w:color w:val="000000"/>
+          <w:sz w:val="20"/>
+        </w:rPr>
+        <w:t>lchemy, HTML, CSS, Bootstrap, JavaScript, Heroku</w:t>
+      </w:r>
+      <w:r>
+        <w:rPr>
+          <w:rFonts w:cs="Arial"/>
+          <w:color w:val="000000"/>
+          <w:sz w:val="20"/>
+        </w:rPr>
+        <w:t>.</w:t>
+      </w:r>
+    </w:p>
+    <w:p>
+      <w:pPr>
+        <w:pStyle w:val="BodyText3"/>
+        <w:spacing w:line="240" w:lineRule="auto"/>
+        <w:rPr>
+          <w:rFonts w:cs="Arial"/>
+          <w:b/>
+          <w:color w:val="000000"/>
+          <w:sz w:val="20"/>
+          <w:u w:val="single"/>
+        </w:rPr>
+      </w:pPr>
+      <w:hyperlink r:id="rId10" w:history="1">
+        <w:r>
+          <w:rPr>
+            <w:rStyle w:val="Hyperlink"/>
+            <w:rFonts w:cs="Arial"/>
+            <w:b/>
+            <w:sz w:val="20"/>
+          </w:rPr>
+          <w:t>Web Scraping-Mission to Mars</w:t>
+        </w:r>
+        <w:r>
+          <w:rPr>
+            <w:rStyle w:val="Hyperlink"/>
+            <w:rFonts w:cs="Arial"/>
+            <w:b/>
+            <w:sz w:val="20"/>
+          </w:rPr>
+          <w:t>:</w:t>
+        </w:r>
+      </w:hyperlink>
+    </w:p>
+    <w:p>
+      <w:pPr>
+        <w:pStyle w:val="BodyText3"/>
+        <w:spacing w:line="240" w:lineRule="auto"/>
+        <w:rPr>
+          <w:rFonts w:cs="Arial"/>
+          <w:color w:val="000000"/>
+          <w:sz w:val="20"/>
+        </w:rPr>
+      </w:pPr>
+      <w:r>
+        <w:rPr>
+          <w:rFonts w:cs="Arial"/>
+          <w:color w:val="000000"/>
+          <w:sz w:val="20"/>
+        </w:rPr>
+        <w:t>Web application that scrapes various websites for data related to Mars and displays the information in a single HTML page.</w:t>
+      </w:r>
+    </w:p>
+    <w:p>
+      <w:pPr>
+        <w:pStyle w:val="BodyText3"/>
+        <w:spacing w:line="240" w:lineRule="auto"/>
+        <w:rPr>
+          <w:rFonts w:cs="Arial"/>
+          <w:color w:val="000000"/>
+          <w:sz w:val="20"/>
+        </w:rPr>
+      </w:pPr>
+      <w:proofErr w:type="gramStart"/>
+      <w:r>
+        <w:rPr>
+          <w:rFonts w:cs="Arial"/>
+          <w:color w:val="000000"/>
+          <w:sz w:val="20"/>
+        </w:rPr>
+        <w:t>Skills :</w:t>
+      </w:r>
+      <w:r>
+        <w:rPr>
+          <w:rFonts w:cs="Arial"/>
+          <w:color w:val="000000"/>
+          <w:sz w:val="20"/>
+        </w:rPr>
+        <w:t>Python</w:t>
+      </w:r>
+      <w:proofErr w:type="gramEnd"/>
+      <w:r>
+        <w:rPr>
+          <w:rFonts w:cs="Arial"/>
+          <w:color w:val="000000"/>
+          <w:sz w:val="20"/>
+        </w:rPr>
+        <w:t>, Flask, Jupyter Notebook, MongoDB, PyMongo, Pandas, Splinter, Beautiful</w:t>
+      </w:r>
+      <w:r>
+        <w:rPr>
+          <w:rFonts w:cs="Arial"/>
+          <w:color w:val="000000"/>
+          <w:sz w:val="20"/>
+        </w:rPr>
+        <w:t xml:space="preserve"> </w:t>
+      </w:r>
+      <w:r>
+        <w:rPr>
+          <w:rFonts w:cs="Arial"/>
+          <w:color w:val="000000"/>
+          <w:sz w:val="20"/>
+        </w:rPr>
+        <w:t xml:space="preserve">Soup, HTML, </w:t>
+      </w:r>
+      <w:r>
+        <w:rPr>
+          <w:rFonts w:cs="Arial"/>
+          <w:color w:val="000000"/>
+          <w:sz w:val="20"/>
+        </w:rPr>
+        <w:t xml:space="preserve">    </w:t>
+      </w:r>
+    </w:p>
+    <w:p>
+      <w:pPr>
+        <w:pStyle w:val="BodyText3"/>
+        <w:spacing w:line="240" w:lineRule="auto"/>
+        <w:rPr>
+          <w:rFonts w:cs="Arial"/>
+          <w:color w:val="000000"/>
+          <w:sz w:val="20"/>
+        </w:rPr>
+      </w:pPr>
+      <w:r>
+        <w:rPr>
+          <w:rFonts w:cs="Arial"/>
+          <w:color w:val="000000"/>
+          <w:sz w:val="20"/>
+        </w:rPr>
+        <w:t xml:space="preserve">         </w:t>
+      </w:r>
+      <w:r>
+        <w:rPr>
+          <w:rFonts w:cs="Arial"/>
+          <w:color w:val="000000"/>
+          <w:sz w:val="20"/>
+        </w:rPr>
+        <w:t>CSS, Bootstrap, Heroku</w:t>
+      </w:r>
+    </w:p>
+    <w:p>
+      <w:pPr>
+        <w:pStyle w:val="BodyText3"/>
+        <w:spacing w:line="240" w:lineRule="auto"/>
+        <w:rPr>
+          <w:rFonts w:cs="Arial"/>
+          <w:b/>
+          <w:color w:val="0070C0"/>
+          <w:sz w:val="20"/>
+          <w:u w:val="single"/>
+        </w:rPr>
+      </w:pPr>
+      <w:r>
+        <w:rPr>
+          <w:rFonts w:cs="Arial"/>
+          <w:b/>
+          <w:color w:val="0070C0"/>
+          <w:sz w:val="20"/>
+          <w:u w:val="single"/>
+        </w:rPr>
+        <w:t>Reliability evaluation of committed units in conventional and fuzzy approach:</w:t>
+      </w:r>
+    </w:p>
+    <w:p>
+      <w:pPr>
+        <w:pStyle w:val="BodyText3"/>
+        <w:spacing w:line="240" w:lineRule="auto"/>
+        <w:rPr>
+          <w:rFonts w:cs="Arial"/>
+          <w:color w:val="000000"/>
+          <w:sz w:val="20"/>
+        </w:rPr>
+      </w:pPr>
+      <w:r>
+        <w:rPr>
+          <w:rFonts w:cs="Arial"/>
+          <w:color w:val="000000"/>
+          <w:sz w:val="20"/>
+        </w:rPr>
+        <w:t xml:space="preserve">In   </w:t>
+      </w:r>
+      <w:proofErr w:type="gramStart"/>
+      <w:r>
+        <w:rPr>
+          <w:rFonts w:cs="Arial"/>
+          <w:color w:val="000000"/>
+          <w:sz w:val="20"/>
+        </w:rPr>
+        <w:t>this  project</w:t>
+      </w:r>
+      <w:proofErr w:type="gramEnd"/>
+      <w:r>
+        <w:rPr>
+          <w:rFonts w:cs="Arial"/>
+          <w:color w:val="000000"/>
+          <w:sz w:val="20"/>
+        </w:rPr>
+        <w:t xml:space="preserve"> ,  a program in Matlab is developed for a probabilistic approach for  hierarchical  level-I (HL-I) reliability of unit commitment problem (UC). With the proposed methods, uncertainties embedded in generation side are </w:t>
+      </w:r>
+      <w:proofErr w:type="gramStart"/>
+      <w:r>
+        <w:rPr>
+          <w:rFonts w:cs="Arial"/>
+          <w:color w:val="000000"/>
+          <w:sz w:val="20"/>
+        </w:rPr>
+        <w:t>taken into account</w:t>
+      </w:r>
+      <w:proofErr w:type="gramEnd"/>
+      <w:r>
+        <w:rPr>
+          <w:rFonts w:cs="Arial"/>
+          <w:color w:val="000000"/>
+          <w:sz w:val="20"/>
+        </w:rPr>
+        <w:t xml:space="preserve"> and then the reliability indices such as loss-of-load- probability (LOLP) and fuzzy loss-of-load-probability (FLOLP) have been evaluated. A short-term commitment period with a 24-hour time horizon is considered.</w:t>
+      </w:r>
+    </w:p>
+    <w:p>
+      <w:pPr>
+        <w:pStyle w:val="BodyText3"/>
+        <w:spacing w:line="240" w:lineRule="auto"/>
+        <w:rPr>
+          <w:rFonts w:cs="Arial"/>
+          <w:color w:val="000000"/>
+          <w:sz w:val="20"/>
+        </w:rPr>
+      </w:pPr>
+      <w:r>
+        <w:rPr>
+          <w:rFonts w:cs="Arial"/>
+          <w:color w:val="000000"/>
+          <w:sz w:val="20"/>
+        </w:rPr>
+        <w:t>Skills: MATLAB 6.1, Simulink.</w:t>
+      </w:r>
+    </w:p>
+    <w:p>
+      <w:pPr>
+        <w:rPr>
+          <w:rFonts w:ascii="Arial" w:hAnsi="Arial" w:cs="Arial"/>
+          <w:b/>
+          <w:sz w:val="24"/>
+          <w:szCs w:val="24"/>
+        </w:rPr>
+      </w:pPr>
+      <w:bookmarkStart w:id="0" w:name="_GoBack"/>
+      <w:bookmarkEnd w:id="0"/>
+    </w:p>
+    <w:p>
+      <w:pPr>
+        <w:rPr>
+          <w:rFonts w:ascii="Arial" w:hAnsi="Arial" w:cs="Arial"/>
+          <w:b/>
+          <w:sz w:val="24"/>
+          <w:szCs w:val="24"/>
+        </w:rPr>
+      </w:pPr>
+    </w:p>
+    <w:p>
+      <w:pPr>
+        <w:rPr>
+          <w:rFonts w:ascii="Arial" w:hAnsi="Arial" w:cs="Arial"/>
+          <w:b/>
+          <w:sz w:val="24"/>
+          <w:szCs w:val="24"/>
+        </w:rPr>
+      </w:pPr>
+      <w:r>
+        <w:rPr>
+          <w:rFonts w:ascii="Arial" w:hAnsi="Arial" w:cs="Arial"/>
+          <w:b/>
+          <w:noProof/>
+          <w:sz w:val="24"/>
+          <w:szCs w:val="24"/>
+        </w:rPr>
+        <w:lastRenderedPageBreak/>
         <mc:AlternateContent>
           <mc:Choice Requires="wps">
             <w:drawing>
@@ -1059,122 +1695,71 @@
           <w:sz w:val="20"/>
           <w:u w:val="single"/>
         </w:rPr>
-        <w:t>GHRCEM</w:t>
-      </w:r>
-      <w:r>
-        <w:rPr>
-          <w:rFonts w:cs="Arial"/>
-          <w:color w:val="000000"/>
-          <w:sz w:val="20"/>
-          <w:u w:val="single"/>
-        </w:rPr>
-        <w:t xml:space="preserve"> (</w:t>
-      </w:r>
-      <w:r>
-        <w:rPr>
-          <w:rFonts w:cs="Arial"/>
-          <w:color w:val="000000"/>
-          <w:sz w:val="20"/>
-          <w:u w:val="single"/>
-        </w:rPr>
-        <w:t>Pune</w:t>
-      </w:r>
-      <w:r>
-        <w:rPr>
-          <w:rFonts w:cs="Arial"/>
-          <w:color w:val="000000"/>
-          <w:sz w:val="20"/>
-          <w:u w:val="single"/>
-        </w:rPr>
-        <w:t>, India)</w:t>
-      </w:r>
-      <w:r>
-        <w:rPr>
-          <w:rFonts w:cs="Arial"/>
-          <w:color w:val="000000"/>
-          <w:sz w:val="20"/>
-        </w:rPr>
-        <w:tab/>
-      </w:r>
-      <w:r>
-        <w:rPr>
-          <w:rFonts w:cs="Arial"/>
-          <w:color w:val="000000"/>
-          <w:sz w:val="20"/>
-        </w:rPr>
-        <w:tab/>
-      </w:r>
-      <w:r>
-        <w:rPr>
-          <w:rFonts w:cs="Arial"/>
-          <w:color w:val="000000"/>
-          <w:sz w:val="20"/>
-        </w:rPr>
-        <w:tab/>
-      </w:r>
-      <w:r>
-        <w:rPr>
-          <w:rFonts w:cs="Arial"/>
-          <w:color w:val="000000"/>
-          <w:sz w:val="20"/>
-        </w:rPr>
-        <w:tab/>
-      </w:r>
-      <w:r>
-        <w:rPr>
-          <w:rFonts w:cs="Arial"/>
-          <w:color w:val="000000"/>
-          <w:sz w:val="20"/>
-        </w:rPr>
-        <w:tab/>
-      </w:r>
-      <w:r>
-        <w:rPr>
-          <w:rFonts w:cs="Arial"/>
-          <w:color w:val="000000"/>
-          <w:sz w:val="20"/>
-        </w:rPr>
-        <w:tab/>
-      </w:r>
-      <w:r>
-        <w:rPr>
-          <w:rFonts w:cs="Arial"/>
-          <w:color w:val="000000"/>
-          <w:sz w:val="20"/>
-        </w:rPr>
-        <w:tab/>
-      </w:r>
-      <w:r>
-        <w:rPr>
-          <w:rFonts w:cs="Arial"/>
-          <w:color w:val="000000"/>
-          <w:sz w:val="20"/>
-        </w:rPr>
-        <w:t>Aug-20</w:t>
-      </w:r>
-      <w:r>
-        <w:rPr>
-          <w:rFonts w:cs="Arial"/>
-          <w:color w:val="000000"/>
-          <w:sz w:val="20"/>
-        </w:rPr>
-        <w:t>10</w:t>
-      </w:r>
-      <w:r>
-        <w:rPr>
-          <w:rFonts w:cs="Arial"/>
-          <w:color w:val="000000"/>
-          <w:sz w:val="20"/>
-        </w:rPr>
-        <w:t xml:space="preserve"> – </w:t>
-      </w:r>
-      <w:r>
-        <w:rPr>
-          <w:rFonts w:cs="Arial"/>
-          <w:color w:val="000000"/>
-          <w:sz w:val="20"/>
-        </w:rPr>
-        <w:t>April 2013</w:t>
+        <w:t>GHRCEM (Pune, India)</w:t>
+      </w:r>
+      <w:r>
+        <w:rPr>
+          <w:rFonts w:cs="Arial"/>
+          <w:color w:val="000000"/>
+          <w:sz w:val="20"/>
+        </w:rPr>
+        <w:tab/>
+      </w:r>
+      <w:r>
+        <w:rPr>
+          <w:rFonts w:cs="Arial"/>
+          <w:color w:val="000000"/>
+          <w:sz w:val="20"/>
+        </w:rPr>
+        <w:tab/>
+      </w:r>
+      <w:r>
+        <w:rPr>
+          <w:rFonts w:cs="Arial"/>
+          <w:color w:val="000000"/>
+          <w:sz w:val="20"/>
+        </w:rPr>
+        <w:tab/>
+      </w:r>
+      <w:r>
+        <w:rPr>
+          <w:rFonts w:cs="Arial"/>
+          <w:color w:val="000000"/>
+          <w:sz w:val="20"/>
+        </w:rPr>
+        <w:tab/>
+      </w:r>
+      <w:r>
+        <w:rPr>
+          <w:rFonts w:cs="Arial"/>
+          <w:color w:val="000000"/>
+          <w:sz w:val="20"/>
+        </w:rPr>
+        <w:tab/>
+      </w:r>
+      <w:r>
+        <w:rPr>
+          <w:rFonts w:cs="Arial"/>
+          <w:color w:val="000000"/>
+          <w:sz w:val="20"/>
+        </w:rPr>
+        <w:tab/>
+      </w:r>
+      <w:r>
+        <w:rPr>
+          <w:rFonts w:cs="Arial"/>
+          <w:color w:val="000000"/>
+          <w:sz w:val="20"/>
+        </w:rPr>
+        <w:tab/>
+      </w:r>
+      <w:r>
+        <w:rPr>
+          <w:rFonts w:cs="Arial"/>
+          <w:color w:val="000000"/>
+          <w:sz w:val="20"/>
+        </w:rPr>
+        <w:t>Aug-2010 – April 2013</w:t>
       </w:r>
     </w:p>
     <w:p>
@@ -1230,23 +1815,7 @@
           <w:color w:val="000000"/>
           <w:sz w:val="20"/>
         </w:rPr>
-        <w:t>S</w:t>
-      </w:r>
-      <w:r>
-        <w:rPr>
-          <w:rFonts w:cs="Arial"/>
-          <w:color w:val="000000"/>
-          <w:sz w:val="20"/>
-        </w:rPr>
-        <w:t>ubjects</w:t>
-      </w:r>
-      <w:r>
-        <w:rPr>
-          <w:rFonts w:cs="Arial"/>
-          <w:color w:val="000000"/>
-          <w:sz w:val="20"/>
-        </w:rPr>
-        <w:t xml:space="preserve"> </w:t>
+        <w:t xml:space="preserve">Subjects </w:t>
       </w:r>
       <w:r>
         <w:rPr>
@@ -1278,31 +1847,7 @@
           <w:color w:val="000000"/>
           <w:sz w:val="20"/>
         </w:rPr>
-        <w:t xml:space="preserve"> </w:t>
-      </w:r>
-      <w:r>
-        <w:rPr>
-          <w:rFonts w:cs="Arial"/>
-          <w:color w:val="000000"/>
-          <w:sz w:val="20"/>
-        </w:rPr>
-        <w:t>Electronics</w:t>
-      </w:r>
-      <w:r>
-        <w:rPr>
-          <w:rFonts w:cs="Arial"/>
-          <w:color w:val="000000"/>
-          <w:sz w:val="20"/>
-        </w:rPr>
-        <w:t xml:space="preserve">, </w:t>
-      </w:r>
-      <w:r>
-        <w:rPr>
-          <w:rFonts w:cs="Arial"/>
-          <w:color w:val="000000"/>
-          <w:sz w:val="20"/>
-        </w:rPr>
-        <w:t>Electric Drives</w:t>
+        <w:t xml:space="preserve"> Electronics, Electric Drives</w:t>
       </w:r>
       <w:r>
         <w:rPr>
@@ -1318,15 +1863,7 @@
           <w:color w:val="000000"/>
           <w:sz w:val="20"/>
         </w:rPr>
-        <w:t>, Basic Electrical engineering</w:t>
-      </w:r>
-      <w:r>
-        <w:rPr>
-          <w:rFonts w:cs="Arial"/>
-          <w:color w:val="000000"/>
-          <w:sz w:val="20"/>
-        </w:rPr>
-        <w:t>.</w:t>
+        <w:t>, Basic Electrical engineering.</w:t>
       </w:r>
     </w:p>
     <w:p>
@@ -1354,7 +1891,41 @@
           <w:color w:val="000000"/>
           <w:sz w:val="20"/>
         </w:rPr>
-        <w:t>Taken Laboratory course in Electrical Machines</w:t>
+        <w:t>Taken Laboratory course in Electrical Machines Power Electronics, Electric Drives.</w:t>
+      </w:r>
+    </w:p>
+    <w:p>
+      <w:pPr>
+        <w:pStyle w:val="BodyText3"/>
+        <w:spacing w:line="240" w:lineRule="auto"/>
+        <w:ind w:left="720" w:hanging="720"/>
+        <w:rPr>
+          <w:rFonts w:cs="Arial"/>
+          <w:color w:val="000000"/>
+          <w:sz w:val="20"/>
+          <w:u w:val="single"/>
+        </w:rPr>
+      </w:pPr>
+    </w:p>
+    <w:p>
+      <w:pPr>
+        <w:pStyle w:val="BodyText3"/>
+        <w:spacing w:line="240" w:lineRule="auto"/>
+        <w:ind w:left="720" w:hanging="720"/>
+        <w:rPr>
+          <w:rFonts w:cs="Arial"/>
+          <w:color w:val="000000"/>
+          <w:sz w:val="20"/>
+        </w:rPr>
+      </w:pPr>
+      <w:r>
+        <w:rPr>
+          <w:rFonts w:cs="Arial"/>
+          <w:color w:val="000000"/>
+          <w:sz w:val="20"/>
+          <w:u w:val="single"/>
+        </w:rPr>
+        <w:t>SNSIT (Hyderabad, India)</w:t>
       </w:r>
       <w:r>
         <w:rPr>
@@ -1370,121 +1941,55 @@
           <w:color w:val="000000"/>
           <w:sz w:val="20"/>
         </w:rPr>
-        <w:t>Power Electronics, Electric Drives</w:t>
-      </w:r>
-      <w:r>
-        <w:rPr>
-          <w:rFonts w:cs="Arial"/>
-          <w:color w:val="000000"/>
-          <w:sz w:val="20"/>
-        </w:rPr>
-        <w:t>.</w:t>
-      </w:r>
-    </w:p>
-    <w:p>
-      <w:pPr>
-        <w:pStyle w:val="BodyText3"/>
-        <w:spacing w:line="240" w:lineRule="auto"/>
-        <w:ind w:left="720" w:hanging="720"/>
-        <w:rPr>
-          <w:rFonts w:cs="Arial"/>
-          <w:color w:val="000000"/>
-          <w:sz w:val="20"/>
-          <w:u w:val="single"/>
-        </w:rPr>
-      </w:pPr>
-    </w:p>
-    <w:p>
-      <w:pPr>
-        <w:pStyle w:val="BodyText3"/>
-        <w:spacing w:line="240" w:lineRule="auto"/>
-        <w:ind w:left="720" w:hanging="720"/>
-        <w:rPr>
-          <w:rFonts w:cs="Arial"/>
-          <w:color w:val="000000"/>
-          <w:sz w:val="20"/>
-        </w:rPr>
-      </w:pPr>
-      <w:r>
-        <w:rPr>
-          <w:rFonts w:cs="Arial"/>
-          <w:color w:val="000000"/>
-          <w:sz w:val="20"/>
-          <w:u w:val="single"/>
-        </w:rPr>
-        <w:t>SNSIT (Hyderabad, India)</w:t>
-      </w:r>
-      <w:r>
-        <w:rPr>
-          <w:rFonts w:cs="Arial"/>
-          <w:color w:val="000000"/>
-          <w:sz w:val="20"/>
-        </w:rPr>
-        <w:t xml:space="preserve"> </w:t>
-      </w:r>
-      <w:r>
-        <w:rPr>
-          <w:rFonts w:cs="Arial"/>
-          <w:color w:val="000000"/>
-          <w:sz w:val="20"/>
-        </w:rPr>
-        <w:tab/>
-      </w:r>
-      <w:r>
-        <w:rPr>
-          <w:rFonts w:cs="Arial"/>
-          <w:color w:val="000000"/>
-          <w:sz w:val="20"/>
-        </w:rPr>
-        <w:tab/>
-      </w:r>
-      <w:r>
-        <w:rPr>
-          <w:rFonts w:cs="Arial"/>
-          <w:color w:val="000000"/>
-          <w:sz w:val="20"/>
-        </w:rPr>
-        <w:tab/>
-      </w:r>
-      <w:r>
-        <w:rPr>
-          <w:rFonts w:cs="Arial"/>
-          <w:color w:val="000000"/>
-          <w:sz w:val="20"/>
-        </w:rPr>
-        <w:tab/>
-      </w:r>
-      <w:r>
-        <w:rPr>
-          <w:rFonts w:cs="Arial"/>
-          <w:color w:val="000000"/>
-          <w:sz w:val="20"/>
-        </w:rPr>
-        <w:tab/>
-      </w:r>
-      <w:r>
-        <w:rPr>
-          <w:rFonts w:cs="Arial"/>
-          <w:color w:val="000000"/>
-          <w:sz w:val="20"/>
-        </w:rPr>
-        <w:tab/>
-      </w:r>
-      <w:r>
-        <w:rPr>
-          <w:rFonts w:cs="Arial"/>
-          <w:color w:val="000000"/>
-          <w:sz w:val="20"/>
-        </w:rPr>
-        <w:t xml:space="preserve">Aug-2009 – </w:t>
-      </w:r>
-      <w:r>
-        <w:rPr>
-          <w:rFonts w:cs="Arial"/>
-          <w:color w:val="000000"/>
-          <w:sz w:val="20"/>
-        </w:rPr>
-        <w:t>Feb 2010</w:t>
+        <w:tab/>
+      </w:r>
+      <w:r>
+        <w:rPr>
+          <w:rFonts w:cs="Arial"/>
+          <w:color w:val="000000"/>
+          <w:sz w:val="20"/>
+        </w:rPr>
+        <w:tab/>
+      </w:r>
+      <w:r>
+        <w:rPr>
+          <w:rFonts w:cs="Arial"/>
+          <w:color w:val="000000"/>
+          <w:sz w:val="20"/>
+        </w:rPr>
+        <w:tab/>
+      </w:r>
+      <w:r>
+        <w:rPr>
+          <w:rFonts w:cs="Arial"/>
+          <w:color w:val="000000"/>
+          <w:sz w:val="20"/>
+        </w:rPr>
+        <w:tab/>
+      </w:r>
+      <w:r>
+        <w:rPr>
+          <w:rFonts w:cs="Arial"/>
+          <w:color w:val="000000"/>
+          <w:sz w:val="20"/>
+        </w:rPr>
+        <w:tab/>
+      </w:r>
+      <w:r>
+        <w:rPr>
+          <w:rFonts w:cs="Arial"/>
+          <w:color w:val="000000"/>
+          <w:sz w:val="20"/>
+        </w:rPr>
+        <w:tab/>
+      </w:r>
+      <w:r>
+        <w:rPr>
+          <w:rFonts w:cs="Arial"/>
+          <w:color w:val="000000"/>
+          <w:sz w:val="20"/>
+        </w:rPr>
+        <w:t>Aug-2009 – Feb 2010</w:t>
       </w:r>
     </w:p>
     <w:p>
@@ -1859,7 +2364,6 @@
           <w:sz w:val="20"/>
         </w:rPr>
       </w:pPr>
-      <w:proofErr w:type="spellStart"/>
       <w:r>
         <w:rPr>
           <w:rFonts w:cs="Arial"/>
@@ -1867,9 +2371,8 @@
           <w:sz w:val="20"/>
           <w:u w:val="single"/>
         </w:rPr>
-        <w:t>Rungta</w:t>
-      </w:r>
-      <w:proofErr w:type="spellEnd"/>
+        <w:t>Rungta College of E</w:t>
+      </w:r>
       <w:r>
         <w:rPr>
           <w:rFonts w:cs="Arial"/>
@@ -1877,7 +2380,7 @@
           <w:sz w:val="20"/>
           <w:u w:val="single"/>
         </w:rPr>
-        <w:t xml:space="preserve"> College of E</w:t>
+        <w:t>ngineering</w:t>
       </w:r>
       <w:r>
         <w:rPr>
@@ -1886,8 +2389,9 @@
           <w:sz w:val="20"/>
           <w:u w:val="single"/>
         </w:rPr>
-        <w:t>ngineering</w:t>
-      </w:r>
+        <w:t xml:space="preserve">. And Technology </w:t>
+      </w:r>
+      <w:proofErr w:type="gramStart"/>
       <w:r>
         <w:rPr>
           <w:rFonts w:cs="Arial"/>
@@ -1895,29 +2399,8 @@
           <w:sz w:val="20"/>
           <w:u w:val="single"/>
         </w:rPr>
-        <w:t xml:space="preserve">. And Technology </w:t>
-      </w:r>
-      <w:proofErr w:type="gramStart"/>
-      <w:r>
-        <w:rPr>
-          <w:rFonts w:cs="Arial"/>
-          <w:color w:val="000000"/>
-          <w:sz w:val="20"/>
-          <w:u w:val="single"/>
-        </w:rPr>
-        <w:t xml:space="preserve">( </w:t>
-      </w:r>
-      <w:proofErr w:type="spellStart"/>
-      <w:r>
-        <w:rPr>
-          <w:rFonts w:cs="Arial"/>
-          <w:color w:val="000000"/>
-          <w:sz w:val="20"/>
-          <w:u w:val="single"/>
-        </w:rPr>
-        <w:t>Bhilai</w:t>
-      </w:r>
-      <w:proofErr w:type="spellEnd"/>
+        <w:t>( Bhilai</w:t>
+      </w:r>
       <w:proofErr w:type="gramEnd"/>
       <w:r>
         <w:rPr>
@@ -2087,895 +2570,15 @@
     </w:p>
     <w:p>
       <w:pPr>
-        <w:rPr>
-          <w:rFonts w:ascii="Arial" w:hAnsi="Arial" w:cs="Arial"/>
-          <w:b/>
-          <w:sz w:val="24"/>
-          <w:szCs w:val="24"/>
-        </w:rPr>
-      </w:pPr>
-      <w:r>
-        <w:rPr>
-          <w:rFonts w:ascii="Arial" w:hAnsi="Arial" w:cs="Arial"/>
-          <w:b/>
-          <w:noProof/>
-          <w:sz w:val="24"/>
-          <w:szCs w:val="24"/>
-        </w:rPr>
-        <w:lastRenderedPageBreak/>
-        <mc:AlternateContent>
-          <mc:Choice Requires="wps">
-            <w:drawing>
-              <wp:anchor distT="0" distB="0" distL="114300" distR="114300" simplePos="0" relativeHeight="251667456" behindDoc="0" locked="0" layoutInCell="1" allowOverlap="1" wp14:anchorId="0A0783D6" wp14:editId="42378CF0">
-                <wp:simplePos x="0" y="0"/>
-                <wp:positionH relativeFrom="margin">
-                  <wp:align>left</wp:align>
-                </wp:positionH>
-                <wp:positionV relativeFrom="paragraph">
-                  <wp:posOffset>205105</wp:posOffset>
-                </wp:positionV>
-                <wp:extent cx="6149340" cy="7620"/>
-                <wp:effectExtent l="0" t="0" r="22860" b="30480"/>
-                <wp:wrapNone/>
-                <wp:docPr id="8" name="Straight Connector 8"/>
-                <wp:cNvGraphicFramePr/>
-                <a:graphic xmlns:a="http://schemas.openxmlformats.org/drawingml/2006/main">
-                  <a:graphicData uri="http://schemas.microsoft.com/office/word/2010/wordprocessingShape">
-                    <wps:wsp>
-                      <wps:cNvCnPr/>
-                      <wps:spPr>
-                        <a:xfrm flipV="1">
-                          <a:off x="0" y="0"/>
-                          <a:ext cx="6149340" cy="7620"/>
-                        </a:xfrm>
-                        <a:prstGeom prst="line">
-                          <a:avLst/>
-                        </a:prstGeom>
-                      </wps:spPr>
-                      <wps:style>
-                        <a:lnRef idx="1">
-                          <a:schemeClr val="dk1"/>
-                        </a:lnRef>
-                        <a:fillRef idx="0">
-                          <a:schemeClr val="dk1"/>
-                        </a:fillRef>
-                        <a:effectRef idx="0">
-                          <a:schemeClr val="dk1"/>
-                        </a:effectRef>
-                        <a:fontRef idx="minor">
-                          <a:schemeClr val="tx1"/>
-                        </a:fontRef>
-                      </wps:style>
-                      <wps:bodyPr/>
-                    </wps:wsp>
-                  </a:graphicData>
-                </a:graphic>
-              </wp:anchor>
-            </w:drawing>
-          </mc:Choice>
-          <mc:Fallback>
-            <w:pict>
-              <v:line w14:anchorId="5123AD28" id="Straight Connector 8" o:spid="_x0000_s1026" style="position:absolute;flip:y;z-index:251667456;visibility:visible;mso-wrap-style:square;mso-wrap-distance-left:9pt;mso-wrap-distance-top:0;mso-wrap-distance-right:9pt;mso-wrap-distance-bottom:0;mso-position-horizontal:left;mso-position-horizontal-relative:margin;mso-position-vertical:absolute;mso-position-vertical-relative:text" from="0,16.15pt" to="484.2pt,16.75pt" o:gfxdata="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" strokecolor="black [3200]" strokeweight=".5pt">
-                <v:stroke joinstyle="miter"/>
-                <w10:wrap anchorx="margin"/>
-              </v:line>
-            </w:pict>
-          </mc:Fallback>
-        </mc:AlternateContent>
-      </w:r>
-      <w:r>
-        <w:rPr>
-          <w:rFonts w:ascii="Arial" w:hAnsi="Arial" w:cs="Arial"/>
-          <w:b/>
-          <w:sz w:val="24"/>
-          <w:szCs w:val="24"/>
-        </w:rPr>
-        <w:t>P</w:t>
-      </w:r>
-      <w:r>
-        <w:rPr>
-          <w:rFonts w:ascii="Arial" w:hAnsi="Arial" w:cs="Arial"/>
-          <w:b/>
-          <w:sz w:val="24"/>
-          <w:szCs w:val="24"/>
-        </w:rPr>
-        <w:t>rojects</w:t>
-      </w:r>
-    </w:p>
-    <w:p>
-      <w:pPr>
-        <w:pStyle w:val="BodyText3"/>
-        <w:spacing w:line="240" w:lineRule="auto"/>
-        <w:rPr>
-          <w:rStyle w:val="Hyperlink"/>
-          <w:rFonts w:cs="Arial"/>
-          <w:b/>
-          <w:sz w:val="20"/>
-        </w:rPr>
-      </w:pPr>
-      <w:r>
-        <w:rPr>
-          <w:rFonts w:cs="Arial"/>
-          <w:b/>
-          <w:color w:val="000000"/>
-          <w:sz w:val="20"/>
-          <w:u w:val="single"/>
-        </w:rPr>
-        <w:fldChar w:fldCharType="begin"/>
-      </w:r>
-      <w:r>
-        <w:rPr>
-          <w:rFonts w:cs="Arial"/>
-          <w:b/>
-          <w:color w:val="000000"/>
-          <w:sz w:val="20"/>
-          <w:u w:val="single"/>
-        </w:rPr>
-        <w:instrText xml:space="preserve"> HYPERLINK "https://github.com/Lalitaeranki/Suicide-Assessment-and-Analysis" </w:instrText>
-      </w:r>
-      <w:r>
-        <w:rPr>
-          <w:rFonts w:cs="Arial"/>
-          <w:b/>
-          <w:color w:val="000000"/>
-          <w:sz w:val="20"/>
-          <w:u w:val="single"/>
-        </w:rPr>
-      </w:r>
-      <w:r>
-        <w:rPr>
-          <w:rFonts w:cs="Arial"/>
-          <w:b/>
-          <w:color w:val="000000"/>
-          <w:sz w:val="20"/>
-          <w:u w:val="single"/>
-        </w:rPr>
-        <w:fldChar w:fldCharType="separate"/>
-      </w:r>
-      <w:r>
-        <w:rPr>
-          <w:rStyle w:val="Hyperlink"/>
-          <w:rFonts w:cs="Arial"/>
-          <w:b/>
-          <w:sz w:val="20"/>
-        </w:rPr>
-        <w:t>Suicide Assessment and Analysis:</w:t>
-      </w:r>
-    </w:p>
-    <w:p>
-      <w:pPr>
-        <w:pStyle w:val="BodyText3"/>
-        <w:spacing w:line="240" w:lineRule="auto"/>
-        <w:rPr>
-          <w:rFonts w:cs="Arial"/>
-          <w:color w:val="000000"/>
-          <w:sz w:val="20"/>
-        </w:rPr>
-      </w:pPr>
-      <w:r>
-        <w:rPr>
-          <w:rFonts w:cs="Arial"/>
-          <w:b/>
-          <w:color w:val="000000"/>
-          <w:sz w:val="20"/>
-          <w:u w:val="single"/>
-        </w:rPr>
-        <w:fldChar w:fldCharType="end"/>
-      </w:r>
-      <w:r>
-        <w:rPr>
-          <w:rFonts w:cs="Arial"/>
-          <w:color w:val="000000"/>
-          <w:sz w:val="20"/>
-        </w:rPr>
-        <w:t>An interactive website to assess suicide risk, awareness and study the suicide rates from countries all over the world</w:t>
-      </w:r>
-      <w:r>
-        <w:rPr>
-          <w:rFonts w:cs="Arial"/>
-          <w:color w:val="000000"/>
-          <w:sz w:val="20"/>
-        </w:rPr>
-        <w:t>.</w:t>
-      </w:r>
-    </w:p>
-    <w:p>
-      <w:pPr>
-        <w:pStyle w:val="BodyText3"/>
-        <w:spacing w:line="240" w:lineRule="auto"/>
-        <w:rPr>
-          <w:rFonts w:cs="Arial"/>
-          <w:color w:val="000000"/>
-          <w:sz w:val="20"/>
-        </w:rPr>
-      </w:pPr>
-      <w:r>
-        <w:rPr>
-          <w:rFonts w:cs="Arial"/>
-          <w:color w:val="000000"/>
-          <w:sz w:val="20"/>
-        </w:rPr>
-        <w:t>Skills: Pandas, Python</w:t>
-      </w:r>
-      <w:r>
-        <w:rPr>
-          <w:rFonts w:cs="Arial"/>
-          <w:color w:val="000000"/>
-          <w:sz w:val="20"/>
-        </w:rPr>
-        <w:t>, Flask, MongoDB, Beautiful</w:t>
-      </w:r>
-      <w:r>
-        <w:rPr>
-          <w:rFonts w:cs="Arial"/>
-          <w:color w:val="000000"/>
-          <w:sz w:val="20"/>
-        </w:rPr>
-        <w:t xml:space="preserve"> </w:t>
-      </w:r>
-      <w:r>
-        <w:rPr>
-          <w:rFonts w:cs="Arial"/>
-          <w:color w:val="000000"/>
-          <w:sz w:val="20"/>
-        </w:rPr>
-        <w:t>Soup,</w:t>
-      </w:r>
-      <w:r>
-        <w:rPr>
-          <w:rFonts w:cs="Arial"/>
-          <w:color w:val="000000"/>
-          <w:sz w:val="20"/>
-        </w:rPr>
-        <w:t xml:space="preserve"> </w:t>
-      </w:r>
-      <w:r>
-        <w:rPr>
-          <w:rFonts w:cs="Arial"/>
-          <w:color w:val="000000"/>
-          <w:sz w:val="20"/>
-        </w:rPr>
-        <w:t>Plotly, HTML, CSS, Bootstrap, JavaScript, Heroku</w:t>
-      </w:r>
-      <w:r>
-        <w:rPr>
-          <w:rFonts w:cs="Arial"/>
-          <w:color w:val="000000"/>
-          <w:sz w:val="20"/>
-        </w:rPr>
-        <w:t>.</w:t>
-      </w:r>
-    </w:p>
-    <w:p>
-      <w:pPr>
-        <w:pStyle w:val="BodyText3"/>
-        <w:spacing w:line="240" w:lineRule="auto"/>
-        <w:rPr>
-          <w:rFonts w:cs="Arial"/>
-          <w:b/>
-          <w:color w:val="000000"/>
-          <w:sz w:val="20"/>
-          <w:u w:val="single"/>
-        </w:rPr>
-      </w:pPr>
-      <w:hyperlink r:id="rId8" w:history="1">
-        <w:r>
-          <w:rPr>
-            <w:rStyle w:val="Hyperlink"/>
-            <w:rFonts w:cs="Arial"/>
-            <w:b/>
-            <w:sz w:val="20"/>
-          </w:rPr>
-          <w:t>Traffic-Violation-Analytics</w:t>
-        </w:r>
-        <w:r>
-          <w:rPr>
-            <w:rStyle w:val="Hyperlink"/>
-            <w:rFonts w:cs="Arial"/>
-            <w:b/>
-            <w:sz w:val="20"/>
-          </w:rPr>
-          <w:t>:</w:t>
-        </w:r>
-      </w:hyperlink>
-    </w:p>
-    <w:p>
-      <w:pPr>
-        <w:pStyle w:val="BodyText3"/>
-        <w:spacing w:line="240" w:lineRule="auto"/>
-        <w:rPr>
-          <w:rFonts w:cs="Arial"/>
-          <w:color w:val="000000"/>
-          <w:sz w:val="20"/>
-        </w:rPr>
-      </w:pPr>
-      <w:r>
-        <w:rPr>
-          <w:rFonts w:cs="Arial"/>
-          <w:color w:val="000000"/>
-          <w:sz w:val="20"/>
-        </w:rPr>
-        <w:t xml:space="preserve">The purpose of this project was to </w:t>
-      </w:r>
-      <w:r>
-        <w:rPr>
-          <w:rFonts w:cs="Arial"/>
-          <w:color w:val="000000"/>
-          <w:sz w:val="20"/>
-        </w:rPr>
-        <w:t>analyses whether</w:t>
-      </w:r>
-      <w:r>
-        <w:rPr>
-          <w:rFonts w:cs="Arial"/>
-          <w:color w:val="000000"/>
-          <w:sz w:val="20"/>
-        </w:rPr>
-        <w:t xml:space="preserve"> the traffic stops and citations by Police is biased on Gender and Race in Pandas.</w:t>
-      </w:r>
-    </w:p>
-    <w:p>
-      <w:pPr>
-        <w:pStyle w:val="BodyText3"/>
-        <w:spacing w:line="240" w:lineRule="auto"/>
-        <w:rPr>
-          <w:rFonts w:cs="Arial"/>
-          <w:color w:val="000000"/>
-          <w:sz w:val="20"/>
-        </w:rPr>
-      </w:pPr>
-      <w:r>
-        <w:rPr>
-          <w:rFonts w:cs="Arial"/>
-          <w:color w:val="000000"/>
-          <w:sz w:val="20"/>
-        </w:rPr>
-        <w:t>Skills: Pandas, Python,</w:t>
-      </w:r>
-      <w:r>
-        <w:rPr>
-          <w:rFonts w:cs="Arial"/>
-          <w:color w:val="000000"/>
-          <w:sz w:val="20"/>
-        </w:rPr>
-        <w:t xml:space="preserve"> Jupyter Notebook, NumPy</w:t>
-      </w:r>
-      <w:r>
-        <w:rPr>
-          <w:rFonts w:cs="Arial"/>
-          <w:color w:val="000000"/>
-          <w:sz w:val="20"/>
-        </w:rPr>
-        <w:t>.</w:t>
-      </w:r>
-    </w:p>
-    <w:p>
-      <w:pPr>
-        <w:pStyle w:val="BodyText3"/>
-        <w:spacing w:line="240" w:lineRule="auto"/>
-        <w:rPr>
-          <w:rFonts w:cs="Arial"/>
-          <w:b/>
-          <w:color w:val="000000"/>
-          <w:sz w:val="20"/>
-          <w:u w:val="single"/>
-        </w:rPr>
-      </w:pPr>
-      <w:hyperlink r:id="rId9" w:history="1">
-        <w:r>
-          <w:rPr>
-            <w:rStyle w:val="Hyperlink"/>
-            <w:rFonts w:cs="Arial"/>
-            <w:b/>
-            <w:sz w:val="20"/>
-          </w:rPr>
-          <w:t>Belly Button Biodiversity</w:t>
-        </w:r>
-        <w:r>
-          <w:rPr>
-            <w:rStyle w:val="Hyperlink"/>
-            <w:rFonts w:cs="Arial"/>
-            <w:b/>
-            <w:sz w:val="20"/>
-          </w:rPr>
-          <w:t>:</w:t>
-        </w:r>
-      </w:hyperlink>
-    </w:p>
-    <w:p>
-      <w:pPr>
-        <w:pStyle w:val="BodyText3"/>
-        <w:spacing w:line="240" w:lineRule="auto"/>
-        <w:rPr>
-          <w:rFonts w:cs="Arial"/>
-          <w:color w:val="000000"/>
-          <w:sz w:val="20"/>
-        </w:rPr>
-      </w:pPr>
-      <w:r>
-        <w:rPr>
-          <w:rFonts w:cs="Arial"/>
-          <w:color w:val="000000"/>
-          <w:sz w:val="20"/>
-        </w:rPr>
-        <w:t>An interactive dashboard to investigate the microbes inhabiting our navels and the factors using Plotly.js.</w:t>
-      </w:r>
-    </w:p>
-    <w:p>
-      <w:pPr>
-        <w:pStyle w:val="BodyText3"/>
-        <w:spacing w:line="240" w:lineRule="auto"/>
-        <w:rPr>
-          <w:rFonts w:cs="Arial"/>
-          <w:color w:val="000000"/>
-          <w:sz w:val="20"/>
-        </w:rPr>
-      </w:pPr>
-      <w:r>
-        <w:rPr>
-          <w:rFonts w:cs="Arial"/>
-          <w:color w:val="000000"/>
-          <w:sz w:val="20"/>
-        </w:rPr>
-        <w:t>Skills:</w:t>
-      </w:r>
-      <w:r>
-        <w:t xml:space="preserve"> </w:t>
-      </w:r>
-      <w:r>
-        <w:rPr>
-          <w:rFonts w:cs="Arial"/>
-          <w:color w:val="000000"/>
-          <w:sz w:val="20"/>
-        </w:rPr>
-        <w:t>Python,</w:t>
-      </w:r>
-      <w:r>
-        <w:rPr>
-          <w:rFonts w:cs="Arial"/>
-          <w:color w:val="000000"/>
-          <w:sz w:val="20"/>
-        </w:rPr>
-        <w:t xml:space="preserve"> </w:t>
-      </w:r>
-      <w:r>
-        <w:rPr>
-          <w:rFonts w:cs="Arial"/>
-          <w:color w:val="000000"/>
-          <w:sz w:val="20"/>
-        </w:rPr>
-        <w:t>Pandas, Flask, SQL</w:t>
-      </w:r>
-      <w:r>
-        <w:rPr>
-          <w:rFonts w:cs="Arial"/>
-          <w:color w:val="000000"/>
-          <w:sz w:val="20"/>
-        </w:rPr>
-        <w:t>A</w:t>
-      </w:r>
-      <w:r>
-        <w:rPr>
-          <w:rFonts w:cs="Arial"/>
-          <w:color w:val="000000"/>
-          <w:sz w:val="20"/>
-        </w:rPr>
-        <w:t>lchemy, HTML, CSS, Bootstrap, JavaScript, Heroku</w:t>
-      </w:r>
-      <w:r>
-        <w:rPr>
-          <w:rFonts w:cs="Arial"/>
-          <w:color w:val="000000"/>
-          <w:sz w:val="20"/>
-        </w:rPr>
-        <w:t>.</w:t>
-      </w:r>
-    </w:p>
-    <w:p>
-      <w:pPr>
-        <w:pStyle w:val="BodyText3"/>
-        <w:spacing w:line="240" w:lineRule="auto"/>
-        <w:rPr>
-          <w:rFonts w:cs="Arial"/>
-          <w:b/>
-          <w:color w:val="000000"/>
-          <w:sz w:val="20"/>
-          <w:u w:val="single"/>
-        </w:rPr>
-      </w:pPr>
-      <w:hyperlink r:id="rId10" w:history="1">
-        <w:r>
-          <w:rPr>
-            <w:rStyle w:val="Hyperlink"/>
-            <w:rFonts w:cs="Arial"/>
-            <w:b/>
-            <w:sz w:val="20"/>
-          </w:rPr>
-          <w:t>Web Scraping-Mission to Mars</w:t>
-        </w:r>
-        <w:r>
-          <w:rPr>
-            <w:rStyle w:val="Hyperlink"/>
-            <w:rFonts w:cs="Arial"/>
-            <w:b/>
-            <w:sz w:val="20"/>
-          </w:rPr>
-          <w:t>:</w:t>
-        </w:r>
-      </w:hyperlink>
-    </w:p>
-    <w:p>
-      <w:pPr>
-        <w:pStyle w:val="BodyText3"/>
-        <w:spacing w:line="240" w:lineRule="auto"/>
-        <w:rPr>
-          <w:rFonts w:cs="Arial"/>
-          <w:color w:val="000000"/>
-          <w:sz w:val="20"/>
-        </w:rPr>
-      </w:pPr>
-      <w:r>
-        <w:rPr>
-          <w:rFonts w:cs="Arial"/>
-          <w:color w:val="000000"/>
-          <w:sz w:val="20"/>
-        </w:rPr>
-        <w:t>Web application that scrapes various websites for data related to Mars and displays the information in a single HTML page.</w:t>
-      </w:r>
-    </w:p>
-    <w:p>
-      <w:pPr>
-        <w:pStyle w:val="BodyText3"/>
-        <w:spacing w:line="240" w:lineRule="auto"/>
-        <w:rPr>
-          <w:rFonts w:cs="Arial"/>
-          <w:color w:val="000000"/>
-          <w:sz w:val="20"/>
-        </w:rPr>
-      </w:pPr>
-      <w:proofErr w:type="gramStart"/>
-      <w:r>
-        <w:rPr>
-          <w:rFonts w:cs="Arial"/>
-          <w:color w:val="000000"/>
-          <w:sz w:val="20"/>
-        </w:rPr>
-        <w:t>Skills :</w:t>
-      </w:r>
-      <w:r>
-        <w:rPr>
-          <w:rFonts w:cs="Arial"/>
-          <w:color w:val="000000"/>
-          <w:sz w:val="20"/>
-        </w:rPr>
-        <w:t>Python</w:t>
-      </w:r>
-      <w:proofErr w:type="gramEnd"/>
-      <w:r>
-        <w:rPr>
-          <w:rFonts w:cs="Arial"/>
-          <w:color w:val="000000"/>
-          <w:sz w:val="20"/>
-        </w:rPr>
-        <w:t>, Flask, Jupyter Notebook, MongoDB, PyMongo, Pandas, Splinter, Beautiful</w:t>
-      </w:r>
-      <w:r>
-        <w:rPr>
-          <w:rFonts w:cs="Arial"/>
-          <w:color w:val="000000"/>
-          <w:sz w:val="20"/>
-        </w:rPr>
-        <w:t xml:space="preserve"> </w:t>
-      </w:r>
-      <w:r>
-        <w:rPr>
-          <w:rFonts w:cs="Arial"/>
-          <w:color w:val="000000"/>
-          <w:sz w:val="20"/>
-        </w:rPr>
-        <w:t xml:space="preserve">Soup, HTML, </w:t>
-      </w:r>
-      <w:r>
-        <w:rPr>
-          <w:rFonts w:cs="Arial"/>
-          <w:color w:val="000000"/>
-          <w:sz w:val="20"/>
-        </w:rPr>
-        <w:t xml:space="preserve">    </w:t>
-      </w:r>
-    </w:p>
-    <w:p>
-      <w:pPr>
-        <w:pStyle w:val="BodyText3"/>
-        <w:spacing w:line="240" w:lineRule="auto"/>
-        <w:rPr>
-          <w:rFonts w:cs="Arial"/>
-          <w:color w:val="000000"/>
-          <w:sz w:val="20"/>
-        </w:rPr>
-      </w:pPr>
-      <w:r>
-        <w:rPr>
-          <w:rFonts w:cs="Arial"/>
-          <w:color w:val="000000"/>
-          <w:sz w:val="20"/>
-        </w:rPr>
-        <w:t xml:space="preserve">         </w:t>
-      </w:r>
-      <w:r>
-        <w:rPr>
-          <w:rFonts w:cs="Arial"/>
-          <w:color w:val="000000"/>
-          <w:sz w:val="20"/>
-        </w:rPr>
-        <w:t>CSS, Bootstrap, Heroku</w:t>
-      </w:r>
-    </w:p>
-    <w:p>
-      <w:pPr>
-        <w:pStyle w:val="BodyText3"/>
-        <w:spacing w:line="240" w:lineRule="auto"/>
-        <w:rPr>
-          <w:rFonts w:cs="Arial"/>
-          <w:b/>
-          <w:color w:val="0070C0"/>
-          <w:sz w:val="20"/>
-          <w:u w:val="single"/>
-        </w:rPr>
-      </w:pPr>
-      <w:r>
-        <w:rPr>
-          <w:rFonts w:cs="Arial"/>
-          <w:b/>
-          <w:color w:val="0070C0"/>
-          <w:sz w:val="20"/>
-          <w:u w:val="single"/>
-        </w:rPr>
-        <w:t>Reliability evaluation of committed units in conventional and fuzzy approach</w:t>
-      </w:r>
-      <w:r>
-        <w:rPr>
-          <w:rFonts w:cs="Arial"/>
-          <w:b/>
-          <w:color w:val="0070C0"/>
-          <w:sz w:val="20"/>
-          <w:u w:val="single"/>
-        </w:rPr>
-        <w:t>:</w:t>
-      </w:r>
-    </w:p>
-    <w:p>
-      <w:pPr>
-        <w:pStyle w:val="BodyText3"/>
-        <w:spacing w:line="240" w:lineRule="auto"/>
-        <w:rPr>
-          <w:rFonts w:cs="Arial"/>
-          <w:color w:val="000000"/>
-          <w:sz w:val="20"/>
-        </w:rPr>
-      </w:pPr>
-      <w:r>
-        <w:rPr>
-          <w:rFonts w:cs="Arial"/>
-          <w:color w:val="000000"/>
-          <w:sz w:val="20"/>
-        </w:rPr>
-        <w:t xml:space="preserve">In   </w:t>
-      </w:r>
-      <w:proofErr w:type="gramStart"/>
-      <w:r>
-        <w:rPr>
-          <w:rFonts w:cs="Arial"/>
-          <w:color w:val="000000"/>
-          <w:sz w:val="20"/>
-        </w:rPr>
-        <w:t>this  project</w:t>
-      </w:r>
-      <w:proofErr w:type="gramEnd"/>
-      <w:r>
-        <w:rPr>
-          <w:rFonts w:cs="Arial"/>
-          <w:color w:val="000000"/>
-          <w:sz w:val="20"/>
-        </w:rPr>
-        <w:t xml:space="preserve"> ,  a program in </w:t>
-      </w:r>
-      <w:proofErr w:type="spellStart"/>
-      <w:r>
-        <w:rPr>
-          <w:rFonts w:cs="Arial"/>
-          <w:color w:val="000000"/>
-          <w:sz w:val="20"/>
-        </w:rPr>
-        <w:t>Matlab</w:t>
-      </w:r>
-      <w:proofErr w:type="spellEnd"/>
-      <w:r>
-        <w:rPr>
-          <w:rFonts w:cs="Arial"/>
-          <w:color w:val="000000"/>
-          <w:sz w:val="20"/>
-        </w:rPr>
-        <w:t xml:space="preserve"> is developed for a probabilistic approach for  hierarchical  level-I (HL-I) reliability of unit commitment problem (UC). With the proposed methods, uncertainties embedded in generation side are </w:t>
-      </w:r>
-      <w:proofErr w:type="gramStart"/>
-      <w:r>
-        <w:rPr>
-          <w:rFonts w:cs="Arial"/>
-          <w:color w:val="000000"/>
-          <w:sz w:val="20"/>
-        </w:rPr>
-        <w:t>taken into account</w:t>
-      </w:r>
-      <w:proofErr w:type="gramEnd"/>
-      <w:r>
-        <w:rPr>
-          <w:rFonts w:cs="Arial"/>
-          <w:color w:val="000000"/>
-          <w:sz w:val="20"/>
-        </w:rPr>
-        <w:t xml:space="preserve"> and then the reliability indices such as loss-of-load- probability (LOLP) and fuzzy loss-of-load-probability (FLOLP) have been evaluated. A short-term commitment period with a 24-hour time horizon is considered.</w:t>
-      </w:r>
-    </w:p>
-    <w:p>
-      <w:pPr>
-        <w:pStyle w:val="BodyText3"/>
-        <w:spacing w:line="240" w:lineRule="auto"/>
-        <w:rPr>
-          <w:rFonts w:cs="Arial"/>
-          <w:color w:val="000000"/>
-          <w:sz w:val="20"/>
-        </w:rPr>
-      </w:pPr>
-      <w:r>
-        <w:rPr>
-          <w:rFonts w:cs="Arial"/>
-          <w:color w:val="000000"/>
-          <w:sz w:val="20"/>
-        </w:rPr>
-        <w:t>Skills: MATLAB</w:t>
-      </w:r>
-      <w:r>
-        <w:rPr>
-          <w:rFonts w:cs="Arial"/>
-          <w:color w:val="000000"/>
-          <w:sz w:val="20"/>
-        </w:rPr>
-        <w:t xml:space="preserve"> 6.1</w:t>
-      </w:r>
-      <w:r>
-        <w:rPr>
-          <w:rFonts w:cs="Arial"/>
-          <w:color w:val="000000"/>
-          <w:sz w:val="20"/>
-        </w:rPr>
-        <w:t>, Simulink.</w:t>
-      </w:r>
-    </w:p>
-    <w:p>
-      <w:pPr>
-        <w:pStyle w:val="BodyText3"/>
-        <w:spacing w:line="240" w:lineRule="auto"/>
-        <w:rPr>
-          <w:rFonts w:cs="Arial"/>
-          <w:b/>
-          <w:color w:val="000000"/>
-          <w:sz w:val="20"/>
-          <w:u w:val="single"/>
-        </w:rPr>
-      </w:pPr>
-      <w:r>
-        <w:rPr>
-          <w:rFonts w:cs="Arial"/>
-          <w:b/>
-          <w:color w:val="0070C0"/>
-          <w:sz w:val="20"/>
-          <w:u w:val="single"/>
-        </w:rPr>
-        <w:t xml:space="preserve">Voltage regulator for contactor </w:t>
-      </w:r>
-      <w:proofErr w:type="spellStart"/>
-      <w:proofErr w:type="gramStart"/>
-      <w:r>
-        <w:rPr>
-          <w:rFonts w:cs="Arial"/>
-          <w:b/>
-          <w:color w:val="0070C0"/>
-          <w:sz w:val="20"/>
-          <w:u w:val="single"/>
-        </w:rPr>
-        <w:t>ridethrough</w:t>
-      </w:r>
-      <w:proofErr w:type="spellEnd"/>
-      <w:r>
-        <w:rPr>
-          <w:rFonts w:cs="Arial"/>
-          <w:b/>
-          <w:color w:val="0070C0"/>
-          <w:sz w:val="20"/>
-          <w:u w:val="single"/>
-        </w:rPr>
-        <w:t xml:space="preserve"> </w:t>
-      </w:r>
-      <w:r>
-        <w:rPr>
-          <w:rFonts w:cs="Arial"/>
-          <w:b/>
-          <w:color w:val="0070C0"/>
-          <w:sz w:val="20"/>
-          <w:u w:val="single"/>
-        </w:rPr>
-        <w:t>:</w:t>
-      </w:r>
-      <w:proofErr w:type="gramEnd"/>
-    </w:p>
-    <w:p>
-      <w:pPr>
-        <w:jc w:val="both"/>
-        <w:rPr>
-          <w:rFonts w:ascii="Arial" w:hAnsi="Arial" w:cs="Arial"/>
-          <w:color w:val="000000"/>
-          <w:sz w:val="20"/>
-          <w:szCs w:val="20"/>
-        </w:rPr>
-      </w:pPr>
-      <w:r>
-        <w:rPr>
-          <w:rFonts w:ascii="Arial" w:hAnsi="Arial" w:cs="Arial"/>
-          <w:color w:val="000000"/>
-          <w:sz w:val="20"/>
-          <w:szCs w:val="20"/>
-        </w:rPr>
-        <w:t>In this project</w:t>
-      </w:r>
-      <w:r>
-        <w:rPr>
-          <w:rFonts w:ascii="Arial" w:hAnsi="Arial" w:cs="Arial"/>
-          <w:b/>
-          <w:color w:val="000000"/>
-          <w:sz w:val="20"/>
-          <w:szCs w:val="20"/>
-        </w:rPr>
-        <w:t xml:space="preserve"> </w:t>
-      </w:r>
-      <w:r>
-        <w:rPr>
-          <w:rFonts w:ascii="Arial" w:hAnsi="Arial" w:cs="Arial"/>
-          <w:color w:val="000000"/>
-          <w:sz w:val="20"/>
-          <w:szCs w:val="20"/>
-        </w:rPr>
-        <w:t>a voltage regulator is designed that allows the contactors to rid</w:t>
-      </w:r>
-      <w:bookmarkStart w:id="0" w:name="_GoBack"/>
-      <w:bookmarkEnd w:id="0"/>
-      <w:r>
-        <w:rPr>
-          <w:rFonts w:ascii="Arial" w:hAnsi="Arial" w:cs="Arial"/>
-          <w:color w:val="000000"/>
-          <w:sz w:val="20"/>
-          <w:szCs w:val="20"/>
-        </w:rPr>
-        <w:t xml:space="preserve">e through the power line disturbances such as sags and dropouts. The voltage regulator protects critical </w:t>
-      </w:r>
-      <w:r>
-        <w:rPr>
-          <w:rFonts w:ascii="Arial" w:hAnsi="Arial" w:cs="Arial"/>
-          <w:color w:val="000000"/>
-          <w:sz w:val="20"/>
-          <w:szCs w:val="20"/>
-        </w:rPr>
-        <w:t>equipment’s</w:t>
-      </w:r>
-      <w:r>
-        <w:rPr>
-          <w:rFonts w:ascii="Arial" w:hAnsi="Arial" w:cs="Arial"/>
-          <w:color w:val="000000"/>
-          <w:sz w:val="20"/>
-          <w:szCs w:val="20"/>
-        </w:rPr>
-        <w:t xml:space="preserve"> in continuous process industries and prevent loss caused by downtime. The voltage regulator is used for sag sensitive components such as contactors, some of which dropout at 70% of normal voltage or even higher.</w:t>
-      </w:r>
+        <w:pStyle w:val="BodyText3"/>
+        <w:spacing w:line="240" w:lineRule="auto"/>
+        <w:ind w:left="720"/>
+        <w:rPr>
+          <w:rFonts w:cs="Arial"/>
+          <w:color w:val="000000"/>
+          <w:sz w:val="20"/>
+        </w:rPr>
+      </w:pPr>
     </w:p>
     <w:p>
       <w:pPr>
@@ -3081,139 +2684,282 @@
           <w:szCs w:val="20"/>
           <w:u w:val="single"/>
         </w:rPr>
-        <w:t xml:space="preserve">UC </w:t>
-      </w:r>
-      <w:r>
-        <w:rPr>
-          <w:rFonts w:ascii="Arial" w:hAnsi="Arial" w:cs="Arial"/>
-          <w:b/>
-          <w:sz w:val="20"/>
-          <w:szCs w:val="20"/>
+        <w:t>UC Irvine</w:t>
+      </w:r>
+      <w:r>
+        <w:rPr>
+          <w:rFonts w:ascii="Arial" w:hAnsi="Arial" w:cs="Arial"/>
+          <w:sz w:val="20"/>
+          <w:szCs w:val="20"/>
+        </w:rPr>
+        <w:t xml:space="preserve"> </w:t>
+      </w:r>
+      <w:r>
+        <w:rPr>
+          <w:rFonts w:ascii="Arial" w:hAnsi="Arial" w:cs="Arial"/>
+          <w:sz w:val="20"/>
+          <w:szCs w:val="20"/>
+        </w:rPr>
+        <w:tab/>
+      </w:r>
+      <w:r>
+        <w:rPr>
+          <w:rFonts w:ascii="Arial" w:hAnsi="Arial" w:cs="Arial"/>
+          <w:sz w:val="20"/>
+          <w:szCs w:val="20"/>
+        </w:rPr>
+        <w:tab/>
+      </w:r>
+      <w:r>
+        <w:rPr>
+          <w:rFonts w:ascii="Arial" w:hAnsi="Arial" w:cs="Arial"/>
+          <w:sz w:val="20"/>
+          <w:szCs w:val="20"/>
+        </w:rPr>
+        <w:tab/>
+      </w:r>
+      <w:r>
+        <w:rPr>
+          <w:rFonts w:ascii="Arial" w:hAnsi="Arial" w:cs="Arial"/>
+          <w:sz w:val="20"/>
+          <w:szCs w:val="20"/>
+        </w:rPr>
+        <w:tab/>
+      </w:r>
+      <w:r>
+        <w:rPr>
+          <w:rFonts w:ascii="Arial" w:hAnsi="Arial" w:cs="Arial"/>
+          <w:sz w:val="20"/>
+          <w:szCs w:val="20"/>
+        </w:rPr>
+        <w:tab/>
+      </w:r>
+      <w:r>
+        <w:rPr>
+          <w:rFonts w:ascii="Arial" w:hAnsi="Arial" w:cs="Arial"/>
+          <w:sz w:val="20"/>
+          <w:szCs w:val="20"/>
+        </w:rPr>
+        <w:tab/>
+      </w:r>
+      <w:r>
+        <w:rPr>
+          <w:rFonts w:ascii="Arial" w:hAnsi="Arial" w:cs="Arial"/>
+          <w:sz w:val="20"/>
+          <w:szCs w:val="20"/>
+        </w:rPr>
+        <w:tab/>
+      </w:r>
+      <w:r>
+        <w:rPr>
+          <w:rFonts w:ascii="Arial" w:hAnsi="Arial" w:cs="Arial"/>
+          <w:sz w:val="20"/>
+          <w:szCs w:val="20"/>
+        </w:rPr>
+        <w:tab/>
+      </w:r>
+      <w:r>
+        <w:rPr>
+          <w:rFonts w:ascii="Arial" w:hAnsi="Arial" w:cs="Arial"/>
+          <w:sz w:val="20"/>
+          <w:szCs w:val="20"/>
+        </w:rPr>
+        <w:tab/>
+      </w:r>
+      <w:r>
+        <w:rPr>
+          <w:rFonts w:ascii="Arial" w:hAnsi="Arial" w:cs="Arial"/>
+          <w:sz w:val="20"/>
+          <w:szCs w:val="20"/>
+        </w:rPr>
+        <w:tab/>
+      </w:r>
+      <w:r>
+        <w:rPr>
+          <w:rFonts w:ascii="Arial" w:hAnsi="Arial" w:cs="Arial"/>
+          <w:sz w:val="20"/>
+          <w:szCs w:val="20"/>
+        </w:rPr>
+        <w:t xml:space="preserve">2018-2019 </w:t>
+      </w:r>
+    </w:p>
+    <w:p>
+      <w:pPr>
+        <w:jc w:val="both"/>
+        <w:rPr>
+          <w:rFonts w:ascii="Arial" w:hAnsi="Arial" w:cs="Arial"/>
+          <w:sz w:val="20"/>
+          <w:szCs w:val="20"/>
+        </w:rPr>
+      </w:pPr>
+      <w:r>
+        <w:rPr>
+          <w:rFonts w:ascii="Arial" w:hAnsi="Arial" w:cs="Arial"/>
+          <w:sz w:val="20"/>
+          <w:szCs w:val="20"/>
+        </w:rPr>
+        <w:t>Certificate, The Data Science and Visualization Boot Camp</w:t>
+      </w:r>
+      <w:r>
+        <w:rPr>
+          <w:rFonts w:ascii="Arial" w:hAnsi="Arial" w:cs="Arial"/>
+          <w:sz w:val="20"/>
+          <w:szCs w:val="20"/>
+        </w:rPr>
+        <w:t xml:space="preserve"> </w:t>
+      </w:r>
+    </w:p>
+    <w:p>
+      <w:pPr>
+        <w:pStyle w:val="BodyText3"/>
+        <w:spacing w:line="240" w:lineRule="auto"/>
+        <w:ind w:left="720" w:hanging="720"/>
+        <w:rPr>
+          <w:rFonts w:cs="Arial"/>
+          <w:color w:val="000000"/>
+          <w:sz w:val="20"/>
+        </w:rPr>
+      </w:pPr>
+      <w:r>
+        <w:rPr>
+          <w:rFonts w:cs="Arial"/>
+          <w:b/>
+          <w:color w:val="000000"/>
+          <w:sz w:val="20"/>
           <w:u w:val="single"/>
         </w:rPr>
-        <w:t>Irvine</w:t>
-      </w:r>
-      <w:r>
-        <w:rPr>
-          <w:rFonts w:ascii="Arial" w:hAnsi="Arial" w:cs="Arial"/>
-          <w:sz w:val="20"/>
-          <w:szCs w:val="20"/>
+        <w:t>B</w:t>
+      </w:r>
+      <w:r>
+        <w:rPr>
+          <w:rFonts w:cs="Arial"/>
+          <w:b/>
+          <w:color w:val="000000"/>
+          <w:sz w:val="20"/>
+          <w:u w:val="single"/>
+        </w:rPr>
+        <w:t xml:space="preserve">irla </w:t>
+      </w:r>
+      <w:r>
+        <w:rPr>
+          <w:rFonts w:cs="Arial"/>
+          <w:b/>
+          <w:color w:val="000000"/>
+          <w:sz w:val="20"/>
+          <w:u w:val="single"/>
+        </w:rPr>
+        <w:t>I</w:t>
+      </w:r>
+      <w:r>
+        <w:rPr>
+          <w:rFonts w:cs="Arial"/>
+          <w:b/>
+          <w:color w:val="000000"/>
+          <w:sz w:val="20"/>
+          <w:u w:val="single"/>
+        </w:rPr>
+        <w:t xml:space="preserve">nstitute of </w:t>
+      </w:r>
+      <w:r>
+        <w:rPr>
+          <w:rFonts w:cs="Arial"/>
+          <w:b/>
+          <w:color w:val="000000"/>
+          <w:sz w:val="20"/>
+          <w:u w:val="single"/>
+        </w:rPr>
+        <w:t>T</w:t>
+      </w:r>
+      <w:r>
+        <w:rPr>
+          <w:rFonts w:cs="Arial"/>
+          <w:b/>
+          <w:color w:val="000000"/>
+          <w:sz w:val="20"/>
+          <w:u w:val="single"/>
+        </w:rPr>
+        <w:t>echnology</w:t>
+      </w:r>
+      <w:r>
+        <w:rPr>
+          <w:rFonts w:cs="Arial"/>
+          <w:b/>
+          <w:color w:val="000000"/>
+          <w:sz w:val="20"/>
+          <w:u w:val="single"/>
+        </w:rPr>
+        <w:t xml:space="preserve"> MESRA, India</w:t>
+      </w:r>
+      <w:r>
+        <w:rPr>
+          <w:rFonts w:cs="Arial"/>
+          <w:b/>
+          <w:color w:val="000000"/>
+          <w:sz w:val="20"/>
         </w:rPr>
         <w:t xml:space="preserve"> </w:t>
       </w:r>
       <w:r>
         <w:rPr>
-          <w:rFonts w:ascii="Arial" w:hAnsi="Arial" w:cs="Arial"/>
-          <w:sz w:val="20"/>
-          <w:szCs w:val="20"/>
-        </w:rPr>
-        <w:tab/>
-      </w:r>
-      <w:r>
-        <w:rPr>
-          <w:rFonts w:ascii="Arial" w:hAnsi="Arial" w:cs="Arial"/>
-          <w:sz w:val="20"/>
-          <w:szCs w:val="20"/>
-        </w:rPr>
-        <w:tab/>
-      </w:r>
-      <w:r>
-        <w:rPr>
-          <w:rFonts w:ascii="Arial" w:hAnsi="Arial" w:cs="Arial"/>
-          <w:sz w:val="20"/>
-          <w:szCs w:val="20"/>
-        </w:rPr>
-        <w:tab/>
-      </w:r>
-      <w:r>
-        <w:rPr>
-          <w:rFonts w:ascii="Arial" w:hAnsi="Arial" w:cs="Arial"/>
-          <w:sz w:val="20"/>
-          <w:szCs w:val="20"/>
-        </w:rPr>
-        <w:tab/>
-      </w:r>
-      <w:r>
-        <w:rPr>
-          <w:rFonts w:ascii="Arial" w:hAnsi="Arial" w:cs="Arial"/>
-          <w:sz w:val="20"/>
-          <w:szCs w:val="20"/>
-        </w:rPr>
-        <w:tab/>
-      </w:r>
-      <w:r>
-        <w:rPr>
-          <w:rFonts w:ascii="Arial" w:hAnsi="Arial" w:cs="Arial"/>
-          <w:sz w:val="20"/>
-          <w:szCs w:val="20"/>
-        </w:rPr>
-        <w:tab/>
-      </w:r>
-      <w:r>
-        <w:rPr>
-          <w:rFonts w:ascii="Arial" w:hAnsi="Arial" w:cs="Arial"/>
-          <w:sz w:val="20"/>
-          <w:szCs w:val="20"/>
-        </w:rPr>
-        <w:tab/>
-      </w:r>
-      <w:r>
-        <w:rPr>
-          <w:rFonts w:ascii="Arial" w:hAnsi="Arial" w:cs="Arial"/>
-          <w:sz w:val="20"/>
-          <w:szCs w:val="20"/>
-        </w:rPr>
-        <w:tab/>
-      </w:r>
-      <w:r>
-        <w:rPr>
-          <w:rFonts w:ascii="Arial" w:hAnsi="Arial" w:cs="Arial"/>
-          <w:sz w:val="20"/>
-          <w:szCs w:val="20"/>
-        </w:rPr>
-        <w:tab/>
-      </w:r>
-      <w:r>
-        <w:rPr>
-          <w:rFonts w:ascii="Arial" w:hAnsi="Arial" w:cs="Arial"/>
-          <w:sz w:val="20"/>
-          <w:szCs w:val="20"/>
-        </w:rPr>
-        <w:tab/>
-      </w:r>
-      <w:r>
-        <w:rPr>
-          <w:rFonts w:ascii="Arial" w:hAnsi="Arial" w:cs="Arial"/>
-          <w:sz w:val="20"/>
-          <w:szCs w:val="20"/>
-        </w:rPr>
-        <w:t xml:space="preserve">2018-2019 </w:t>
-      </w:r>
-    </w:p>
-    <w:p>
-      <w:pPr>
-        <w:jc w:val="both"/>
-        <w:rPr>
-          <w:rFonts w:ascii="Arial" w:hAnsi="Arial" w:cs="Arial"/>
-          <w:sz w:val="20"/>
-          <w:szCs w:val="20"/>
-        </w:rPr>
-      </w:pPr>
-      <w:r>
-        <w:rPr>
-          <w:rFonts w:ascii="Arial" w:hAnsi="Arial" w:cs="Arial"/>
-          <w:sz w:val="20"/>
-          <w:szCs w:val="20"/>
-        </w:rPr>
-        <w:t>Certificate, The Data Science and Visualization Boot Camp</w:t>
-      </w:r>
-      <w:r>
-        <w:rPr>
-          <w:rFonts w:ascii="Arial" w:hAnsi="Arial" w:cs="Arial"/>
-          <w:sz w:val="20"/>
-          <w:szCs w:val="20"/>
-        </w:rPr>
-        <w:t xml:space="preserve"> </w:t>
+          <w:rFonts w:cs="Arial"/>
+          <w:b/>
+          <w:color w:val="000000"/>
+          <w:sz w:val="20"/>
+        </w:rPr>
+        <w:tab/>
+      </w:r>
+      <w:r>
+        <w:rPr>
+          <w:rFonts w:cs="Arial"/>
+          <w:b/>
+          <w:color w:val="000000"/>
+          <w:sz w:val="20"/>
+        </w:rPr>
+        <w:tab/>
+      </w:r>
+      <w:r>
+        <w:rPr>
+          <w:rFonts w:cs="Arial"/>
+          <w:b/>
+          <w:color w:val="000000"/>
+          <w:sz w:val="20"/>
+        </w:rPr>
+        <w:tab/>
+      </w:r>
+      <w:r>
+        <w:rPr>
+          <w:rFonts w:cs="Arial"/>
+          <w:b/>
+          <w:color w:val="000000"/>
+          <w:sz w:val="20"/>
+        </w:rPr>
+        <w:tab/>
+      </w:r>
+      <w:r>
+        <w:rPr>
+          <w:rFonts w:cs="Arial"/>
+          <w:b/>
+          <w:color w:val="000000"/>
+          <w:sz w:val="20"/>
+        </w:rPr>
+        <w:tab/>
+      </w:r>
+      <w:r>
+        <w:rPr>
+          <w:rFonts w:cs="Arial"/>
+          <w:b/>
+          <w:color w:val="000000"/>
+          <w:sz w:val="20"/>
+        </w:rPr>
+        <w:tab/>
+      </w:r>
+      <w:r>
+        <w:rPr>
+          <w:rFonts w:cs="Arial"/>
+          <w:color w:val="000000"/>
+          <w:sz w:val="20"/>
+        </w:rPr>
+        <w:t>2002-2004</w:t>
       </w:r>
     </w:p>
     <w:p>
@@ -3223,6 +2969,99 @@
         <w:ind w:left="720" w:hanging="720"/>
         <w:rPr>
           <w:rFonts w:cs="Arial"/>
+          <w:b/>
+          <w:color w:val="000000"/>
+          <w:sz w:val="20"/>
+        </w:rPr>
+      </w:pPr>
+    </w:p>
+    <w:p>
+      <w:pPr>
+        <w:pStyle w:val="BodyText3"/>
+        <w:spacing w:line="240" w:lineRule="auto"/>
+        <w:ind w:left="720" w:hanging="720"/>
+        <w:rPr>
+          <w:rFonts w:cs="Arial"/>
+          <w:color w:val="000000"/>
+          <w:sz w:val="20"/>
+        </w:rPr>
+      </w:pPr>
+      <w:r>
+        <w:rPr>
+          <w:rFonts w:cs="Arial"/>
+          <w:color w:val="000000"/>
+          <w:sz w:val="20"/>
+        </w:rPr>
+        <w:t xml:space="preserve">Master of Engineering in POWER SYSTEMS                </w:t>
+      </w:r>
+      <w:r>
+        <w:rPr>
+          <w:rFonts w:cs="Arial"/>
+          <w:color w:val="000000"/>
+          <w:sz w:val="20"/>
+        </w:rPr>
+        <w:tab/>
+      </w:r>
+      <w:r>
+        <w:rPr>
+          <w:rFonts w:cs="Arial"/>
+          <w:color w:val="000000"/>
+          <w:sz w:val="20"/>
+        </w:rPr>
+        <w:tab/>
+      </w:r>
+      <w:r>
+        <w:rPr>
+          <w:rFonts w:cs="Arial"/>
+          <w:color w:val="000000"/>
+          <w:sz w:val="20"/>
+        </w:rPr>
+        <w:tab/>
+      </w:r>
+      <w:r>
+        <w:rPr>
+          <w:rFonts w:cs="Arial"/>
+          <w:color w:val="000000"/>
+          <w:sz w:val="20"/>
+        </w:rPr>
+        <w:tab/>
+      </w:r>
+      <w:r>
+        <w:rPr>
+          <w:rFonts w:cs="Arial"/>
+          <w:color w:val="000000"/>
+          <w:sz w:val="20"/>
+        </w:rPr>
+        <w:tab/>
+      </w:r>
+    </w:p>
+    <w:p>
+      <w:pPr>
+        <w:pStyle w:val="BodyText3"/>
+        <w:spacing w:line="240" w:lineRule="auto"/>
+        <w:ind w:left="720" w:hanging="720"/>
+        <w:rPr>
+          <w:rFonts w:cs="Arial"/>
+          <w:color w:val="000000"/>
+          <w:sz w:val="20"/>
+        </w:rPr>
+      </w:pPr>
+      <w:r>
+        <w:rPr>
+          <w:rFonts w:cs="Arial"/>
+          <w:color w:val="000000"/>
+          <w:sz w:val="20"/>
+        </w:rPr>
+        <w:t xml:space="preserve">                             </w:t>
+      </w:r>
+    </w:p>
+    <w:p>
+      <w:pPr>
+        <w:pStyle w:val="BodyText3"/>
+        <w:spacing w:line="240" w:lineRule="auto"/>
+        <w:ind w:left="720" w:hanging="720"/>
+        <w:rPr>
+          <w:rFonts w:cs="Arial"/>
           <w:color w:val="000000"/>
           <w:sz w:val="20"/>
         </w:rPr>
@@ -3235,8 +3074,9 @@
           <w:sz w:val="20"/>
           <w:u w:val="single"/>
         </w:rPr>
-        <w:t>B</w:t>
-      </w:r>
+        <w:t>B.I.</w:t>
+      </w:r>
+      <w:proofErr w:type="gramStart"/>
       <w:r>
         <w:rPr>
           <w:rFonts w:cs="Arial"/>
@@ -3245,8 +3085,9 @@
           <w:sz w:val="20"/>
           <w:u w:val="single"/>
         </w:rPr>
-        <w:t xml:space="preserve">irla </w:t>
-      </w:r>
+        <w:t>T.DURG</w:t>
+      </w:r>
+      <w:proofErr w:type="gramEnd"/>
       <w:r>
         <w:rPr>
           <w:rFonts w:cs="Arial"/>
@@ -3255,290 +3096,8 @@
           <w:sz w:val="20"/>
           <w:u w:val="single"/>
         </w:rPr>
-        <w:t>I</w:t>
-      </w:r>
-      <w:r>
-        <w:rPr>
-          <w:rFonts w:cs="Arial"/>
-          <w:b/>
-          <w:color w:val="000000"/>
-          <w:sz w:val="20"/>
-          <w:u w:val="single"/>
-        </w:rPr>
-        <w:t xml:space="preserve">nstitute of </w:t>
-      </w:r>
-      <w:r>
-        <w:rPr>
-          <w:rFonts w:cs="Arial"/>
-          <w:b/>
-          <w:color w:val="000000"/>
-          <w:sz w:val="20"/>
-          <w:u w:val="single"/>
-        </w:rPr>
-        <w:t>T</w:t>
-      </w:r>
-      <w:r>
-        <w:rPr>
-          <w:rFonts w:cs="Arial"/>
-          <w:b/>
-          <w:color w:val="000000"/>
-          <w:sz w:val="20"/>
-          <w:u w:val="single"/>
-        </w:rPr>
-        <w:t>echnology</w:t>
-      </w:r>
-      <w:r>
-        <w:rPr>
-          <w:rFonts w:cs="Arial"/>
-          <w:b/>
-          <w:color w:val="000000"/>
-          <w:sz w:val="20"/>
-          <w:u w:val="single"/>
-        </w:rPr>
-        <w:t xml:space="preserve"> MESRA, India</w:t>
-      </w:r>
-      <w:r>
-        <w:rPr>
-          <w:rFonts w:cs="Arial"/>
-          <w:b/>
-          <w:color w:val="000000"/>
-          <w:sz w:val="20"/>
-        </w:rPr>
-        <w:t xml:space="preserve"> </w:t>
-      </w:r>
-      <w:r>
-        <w:rPr>
-          <w:rFonts w:cs="Arial"/>
-          <w:b/>
-          <w:color w:val="000000"/>
-          <w:sz w:val="20"/>
-        </w:rPr>
-        <w:tab/>
-      </w:r>
-      <w:r>
-        <w:rPr>
-          <w:rFonts w:cs="Arial"/>
-          <w:b/>
-          <w:color w:val="000000"/>
-          <w:sz w:val="20"/>
-        </w:rPr>
-        <w:tab/>
-      </w:r>
-      <w:r>
-        <w:rPr>
-          <w:rFonts w:cs="Arial"/>
-          <w:b/>
-          <w:color w:val="000000"/>
-          <w:sz w:val="20"/>
-        </w:rPr>
-        <w:tab/>
-      </w:r>
-      <w:r>
-        <w:rPr>
-          <w:rFonts w:cs="Arial"/>
-          <w:b/>
-          <w:color w:val="000000"/>
-          <w:sz w:val="20"/>
-        </w:rPr>
-        <w:tab/>
-      </w:r>
-      <w:r>
-        <w:rPr>
-          <w:rFonts w:cs="Arial"/>
-          <w:b/>
-          <w:color w:val="000000"/>
-          <w:sz w:val="20"/>
-        </w:rPr>
-        <w:tab/>
-      </w:r>
-      <w:r>
-        <w:rPr>
-          <w:rFonts w:cs="Arial"/>
-          <w:b/>
-          <w:color w:val="000000"/>
-          <w:sz w:val="20"/>
-        </w:rPr>
-        <w:tab/>
-      </w:r>
-      <w:r>
-        <w:rPr>
-          <w:rFonts w:cs="Arial"/>
-          <w:color w:val="000000"/>
-          <w:sz w:val="20"/>
-        </w:rPr>
-        <w:t>2002-2004</w:t>
-      </w:r>
-    </w:p>
-    <w:p>
-      <w:pPr>
-        <w:pStyle w:val="BodyText3"/>
-        <w:spacing w:line="240" w:lineRule="auto"/>
-        <w:ind w:left="720" w:hanging="720"/>
-        <w:rPr>
-          <w:rFonts w:cs="Arial"/>
-          <w:b/>
-          <w:color w:val="000000"/>
-          <w:sz w:val="20"/>
-        </w:rPr>
-      </w:pPr>
-    </w:p>
-    <w:p>
-      <w:pPr>
-        <w:pStyle w:val="BodyText3"/>
-        <w:spacing w:line="240" w:lineRule="auto"/>
-        <w:ind w:left="720" w:hanging="720"/>
-        <w:rPr>
-          <w:rFonts w:cs="Arial"/>
-          <w:color w:val="000000"/>
-          <w:sz w:val="20"/>
-        </w:rPr>
-      </w:pPr>
-      <w:r>
-        <w:rPr>
-          <w:rFonts w:cs="Arial"/>
-          <w:color w:val="000000"/>
-          <w:sz w:val="20"/>
-        </w:rPr>
-        <w:t xml:space="preserve">Master of Engineering in POWER SYSTEMS                </w:t>
-      </w:r>
-      <w:r>
-        <w:rPr>
-          <w:rFonts w:cs="Arial"/>
-          <w:color w:val="000000"/>
-          <w:sz w:val="20"/>
-        </w:rPr>
-        <w:tab/>
-      </w:r>
-      <w:r>
-        <w:rPr>
-          <w:rFonts w:cs="Arial"/>
-          <w:color w:val="000000"/>
-          <w:sz w:val="20"/>
-        </w:rPr>
-        <w:tab/>
-      </w:r>
-      <w:r>
-        <w:rPr>
-          <w:rFonts w:cs="Arial"/>
-          <w:color w:val="000000"/>
-          <w:sz w:val="20"/>
-        </w:rPr>
-        <w:tab/>
-      </w:r>
-      <w:r>
-        <w:rPr>
-          <w:rFonts w:cs="Arial"/>
-          <w:color w:val="000000"/>
-          <w:sz w:val="20"/>
-        </w:rPr>
-        <w:tab/>
-      </w:r>
-      <w:r>
-        <w:rPr>
-          <w:rFonts w:cs="Arial"/>
-          <w:color w:val="000000"/>
-          <w:sz w:val="20"/>
-        </w:rPr>
-        <w:tab/>
-      </w:r>
-    </w:p>
-    <w:p>
-      <w:pPr>
-        <w:pStyle w:val="BodyText3"/>
-        <w:spacing w:line="240" w:lineRule="auto"/>
-        <w:ind w:left="720" w:hanging="720"/>
-        <w:rPr>
-          <w:rFonts w:cs="Arial"/>
-          <w:color w:val="000000"/>
-          <w:sz w:val="20"/>
-        </w:rPr>
-      </w:pPr>
-      <w:r>
-        <w:rPr>
-          <w:rFonts w:cs="Arial"/>
-          <w:color w:val="000000"/>
-          <w:sz w:val="20"/>
-        </w:rPr>
-        <w:t xml:space="preserve">                             </w:t>
-      </w:r>
-    </w:p>
-    <w:p>
-      <w:pPr>
-        <w:pStyle w:val="BodyText3"/>
-        <w:spacing w:line="240" w:lineRule="auto"/>
-        <w:ind w:left="720" w:hanging="720"/>
-        <w:rPr>
-          <w:rFonts w:cs="Arial"/>
-          <w:color w:val="000000"/>
-          <w:sz w:val="20"/>
-        </w:rPr>
-      </w:pPr>
-      <w:r>
-        <w:rPr>
-          <w:rFonts w:cs="Arial"/>
-          <w:b/>
-          <w:color w:val="000000"/>
-          <w:sz w:val="20"/>
-          <w:u w:val="single"/>
-        </w:rPr>
-        <w:t>B.I.</w:t>
-      </w:r>
-      <w:proofErr w:type="gramStart"/>
-      <w:r>
-        <w:rPr>
-          <w:rFonts w:cs="Arial"/>
-          <w:b/>
-          <w:color w:val="000000"/>
-          <w:sz w:val="20"/>
-          <w:u w:val="single"/>
-        </w:rPr>
-        <w:t>T.DURG</w:t>
-      </w:r>
-      <w:proofErr w:type="gramEnd"/>
-      <w:r>
-        <w:rPr>
-          <w:rFonts w:cs="Arial"/>
-          <w:b/>
-          <w:color w:val="000000"/>
-          <w:sz w:val="20"/>
-          <w:u w:val="single"/>
-        </w:rPr>
-        <w:t xml:space="preserve">, </w:t>
-      </w:r>
-      <w:proofErr w:type="spellStart"/>
-      <w:r>
-        <w:rPr>
-          <w:rFonts w:cs="Arial"/>
-          <w:b/>
-          <w:color w:val="000000"/>
-          <w:sz w:val="20"/>
-          <w:u w:val="single"/>
-        </w:rPr>
-        <w:t>PT.Ravishankar</w:t>
-      </w:r>
-      <w:proofErr w:type="spellEnd"/>
-      <w:r>
-        <w:rPr>
-          <w:rFonts w:cs="Arial"/>
-          <w:b/>
-          <w:color w:val="000000"/>
-          <w:sz w:val="20"/>
-          <w:u w:val="single"/>
-        </w:rPr>
-        <w:t xml:space="preserve"> Shukla </w:t>
-      </w:r>
-      <w:proofErr w:type="spellStart"/>
-      <w:r>
-        <w:rPr>
-          <w:rFonts w:cs="Arial"/>
-          <w:b/>
-          <w:color w:val="000000"/>
-          <w:sz w:val="20"/>
-          <w:u w:val="single"/>
-        </w:rPr>
-        <w:t>University,India</w:t>
-      </w:r>
-      <w:proofErr w:type="spellEnd"/>
+        <w:t>, PT.Ravishankar Shukla University,India</w:t>
+      </w:r>
       <w:r>
         <w:rPr>
           <w:rFonts w:cs="Arial"/>
@@ -4182,6 +3741,7 @@
     <w:lvl w:ilvl="0">
       <w:start w:val="1"/>
       <w:numFmt w:val="bullet"/>
+      <w:pStyle w:val="Heading2"/>
       <w:lvlText w:val=""/>
       <w:lvlJc w:val="left"/>
       <w:pPr>
@@ -4334,11 +3894,9 @@
   </w:num>
   <w:num w:numId="2">
     <w:abstractNumId w:val="1"/>
-    <w:lvlOverride w:ilvl="0"/>
   </w:num>
   <w:num w:numId="3">
     <w:abstractNumId w:val="2"/>
-    <w:lvlOverride w:ilvl="0"/>
   </w:num>
   <w:num w:numId="4">
     <w:abstractNumId w:val="0"/>

</xml_diff>